<commit_message>
add API of current week, past week, month-to-date, year-to-date, and refresh the API document
</commit_message>
<xml_diff>
--- a/Stock API.docx
+++ b/Stock API.docx
@@ -23,11 +23,6 @@
       </w:r>
     </w:p>
     <w:p>
-      <w:pPr>
-        <w:rPr>
-          <w:rFonts w:hint="eastAsia"/>
-        </w:rPr>
-      </w:pPr>
       <w:r>
         <w:t>Description: This web service provides stock data of current price, intraday and a period by handing the request to another stock web service (</w:t>
       </w:r>
@@ -35,24 +30,17 @@
         <w:t>https://www.worldtradingdata.com</w:t>
       </w:r>
       <w:r>
-        <w:t xml:space="preserve">). Before handing the request, this web service does parameter checking in order to avoid invalid request because there is a usage limit every day. In addition to the original parameter, the stock web service adds </w:t>
-      </w:r>
-      <w:proofErr w:type="spellStart"/>
-      <w:r>
-        <w:t>API</w:t>
-      </w:r>
-      <w:proofErr w:type="spellEnd"/>
-      <w:r>
-        <w:t xml:space="preserve"> key and other a</w:t>
+        <w:t>). Before handing the request, this web service does parameter checking in order to avoid invalid request because there is a usage limit every day. In addition to the original parameter, the stock web service adds API key and other a</w:t>
       </w:r>
       <w:r>
         <w:t>uxiliary parameters</w:t>
       </w:r>
       <w:r>
-        <w:t xml:space="preserve"> like range and sort.</w:t>
-      </w:r>
-      <w:bookmarkStart w:id="0" w:name="_GoBack"/>
-      <w:bookmarkEnd w:id="0"/>
+        <w:t xml:space="preserve"> like range and sort</w:t>
+      </w:r>
+      <w:r>
+        <w:t xml:space="preserve"> before handing the request.</w:t>
+      </w:r>
     </w:p>
     <w:p>
       <w:pPr>
@@ -701,6 +689,7 @@
     </w:p>
     <w:p>
       <w:r>
+        <w:lastRenderedPageBreak/>
         <w:tab/>
       </w:r>
       <w:r>
@@ -716,7 +705,6 @@
         </w:numPr>
       </w:pPr>
       <w:r>
-        <w:lastRenderedPageBreak/>
         <w:t>Intraday</w:t>
       </w:r>
     </w:p>
@@ -1139,7 +1127,7 @@
               <w:jc w:val="center"/>
             </w:pPr>
             <w:r>
-              <w:t>intraday</w:t>
+              <w:t>history</w:t>
             </w:r>
           </w:p>
         </w:tc>
@@ -1252,7 +1240,16 @@
         <w:ind w:left="720"/>
       </w:pPr>
       <w:r>
-        <w:t xml:space="preserve">   "intraday</w:t>
+        <w:t xml:space="preserve">   "</w:t>
+      </w:r>
+      <w:r>
+        <w:rPr>
+          <w:rFonts w:hint="eastAsia"/>
+        </w:rPr>
+        <w:t>his</w:t>
+      </w:r>
+      <w:r>
+        <w:t>tory</w:t>
       </w:r>
       <w:proofErr w:type="gramStart"/>
       <w:r>
@@ -1356,6 +1353,7 @@
         <w:ind w:left="720"/>
       </w:pPr>
       <w:r>
+        <w:lastRenderedPageBreak/>
         <w:t xml:space="preserve">         "close":"15.35",</w:t>
       </w:r>
     </w:p>
@@ -1364,183 +1362,247 @@
         <w:ind w:left="720"/>
       </w:pPr>
       <w:r>
+        <w:t xml:space="preserve">         "high":"15.44",</w:t>
+      </w:r>
+    </w:p>
+    <w:p>
+      <w:pPr>
+        <w:ind w:left="720"/>
+      </w:pPr>
+      <w:r>
+        <w:t xml:space="preserve">         "low":"15.33",</w:t>
+      </w:r>
+    </w:p>
+    <w:p>
+      <w:pPr>
+        <w:ind w:left="720"/>
+      </w:pPr>
+      <w:r>
+        <w:t xml:space="preserve">         "volume":"1443253"</w:t>
+      </w:r>
+    </w:p>
+    <w:p>
+      <w:pPr>
+        <w:ind w:left="720"/>
+      </w:pPr>
+      <w:r>
+        <w:t xml:space="preserve">      },</w:t>
+      </w:r>
+    </w:p>
+    <w:p>
+      <w:pPr>
+        <w:ind w:left="720"/>
+      </w:pPr>
+      <w:r>
+        <w:t xml:space="preserve">      "2019-11-27 11:30:00</w:t>
+      </w:r>
+      <w:proofErr w:type="gramStart"/>
+      <w:r>
+        <w:t>":{</w:t>
+      </w:r>
+      <w:proofErr w:type="gramEnd"/>
+      <w:r>
+        <w:t xml:space="preserve"> </w:t>
+      </w:r>
+    </w:p>
+    <w:p>
+      <w:pPr>
+        <w:ind w:left="720"/>
+      </w:pPr>
+      <w:r>
+        <w:t xml:space="preserve">         "open":"15.35",</w:t>
+      </w:r>
+    </w:p>
+    <w:p>
+      <w:pPr>
+        <w:ind w:left="720"/>
+      </w:pPr>
+      <w:r>
+        <w:t xml:space="preserve">         "close":"15.34",</w:t>
+      </w:r>
+    </w:p>
+    <w:p>
+      <w:pPr>
+        <w:ind w:left="720"/>
+      </w:pPr>
+      <w:r>
+        <w:t xml:space="preserve">         "high":"15.39",</w:t>
+      </w:r>
+    </w:p>
+    <w:p>
+      <w:pPr>
+        <w:ind w:left="720"/>
+      </w:pPr>
+      <w:r>
+        <w:t xml:space="preserve">         "low":"15.33",</w:t>
+      </w:r>
+    </w:p>
+    <w:p>
+      <w:pPr>
+        <w:ind w:left="720"/>
+      </w:pPr>
+      <w:r>
+        <w:t xml:space="preserve">         "volume":"817315"</w:t>
+      </w:r>
+    </w:p>
+    <w:p>
+      <w:pPr>
+        <w:ind w:left="720"/>
+      </w:pPr>
+      <w:r>
+        <w:t xml:space="preserve">      },</w:t>
+      </w:r>
+    </w:p>
+    <w:p>
+      <w:pPr>
+        <w:ind w:left="720"/>
+      </w:pPr>
+      <w:r>
+        <w:t xml:space="preserve">      "2019-11-27 12:30:00</w:t>
+      </w:r>
+      <w:proofErr w:type="gramStart"/>
+      <w:r>
+        <w:t>":{</w:t>
+      </w:r>
+      <w:proofErr w:type="gramEnd"/>
+      <w:r>
+        <w:t xml:space="preserve"> </w:t>
+      </w:r>
+    </w:p>
+    <w:p>
+      <w:pPr>
+        <w:ind w:left="720"/>
+      </w:pPr>
+      <w:r>
+        <w:t xml:space="preserve">         "open":"15.34",</w:t>
+      </w:r>
+    </w:p>
+    <w:p>
+      <w:pPr>
+        <w:ind w:left="720"/>
+      </w:pPr>
+      <w:r>
+        <w:t xml:space="preserve">         "close":"15.36",</w:t>
+      </w:r>
+    </w:p>
+    <w:p>
+      <w:pPr>
+        <w:ind w:left="720"/>
+      </w:pPr>
+      <w:r>
+        <w:t xml:space="preserve">         "high":"15.39",</w:t>
+      </w:r>
+    </w:p>
+    <w:p>
+      <w:pPr>
+        <w:ind w:left="720"/>
+      </w:pPr>
+      <w:r>
+        <w:t xml:space="preserve">         "low":"15.33",</w:t>
+      </w:r>
+    </w:p>
+    <w:p>
+      <w:pPr>
+        <w:ind w:left="720"/>
+      </w:pPr>
+      <w:r>
+        <w:t xml:space="preserve">         "volume":"981766"</w:t>
+      </w:r>
+    </w:p>
+    <w:p>
+      <w:pPr>
+        <w:ind w:left="720"/>
+      </w:pPr>
+      <w:r>
+        <w:t xml:space="preserve">      },</w:t>
+      </w:r>
+    </w:p>
+    <w:p>
+      <w:pPr>
+        <w:ind w:left="720"/>
+      </w:pPr>
+      <w:r>
+        <w:t xml:space="preserve">      "2019-11-27 13:30:00</w:t>
+      </w:r>
+      <w:proofErr w:type="gramStart"/>
+      <w:r>
+        <w:t>":{</w:t>
+      </w:r>
+      <w:proofErr w:type="gramEnd"/>
+      <w:r>
+        <w:t xml:space="preserve"> </w:t>
+      </w:r>
+    </w:p>
+    <w:p>
+      <w:pPr>
+        <w:ind w:left="720"/>
+      </w:pPr>
+      <w:r>
+        <w:t xml:space="preserve">         "open":"15.36",</w:t>
+      </w:r>
+    </w:p>
+    <w:p>
+      <w:pPr>
+        <w:ind w:left="720"/>
+      </w:pPr>
+      <w:r>
+        <w:t xml:space="preserve">         "close":"15.37",</w:t>
+      </w:r>
+    </w:p>
+    <w:p>
+      <w:pPr>
+        <w:ind w:left="720"/>
+      </w:pPr>
+      <w:r>
+        <w:t xml:space="preserve">         "high":"15.40",</w:t>
+      </w:r>
+    </w:p>
+    <w:p>
+      <w:pPr>
+        <w:ind w:left="720"/>
+      </w:pPr>
+      <w:r>
+        <w:t xml:space="preserve">         "low":"15.34",</w:t>
+      </w:r>
+    </w:p>
+    <w:p>
+      <w:pPr>
+        <w:ind w:left="720"/>
+      </w:pPr>
+      <w:r>
+        <w:t xml:space="preserve">         "volume":"1189158"</w:t>
+      </w:r>
+    </w:p>
+    <w:p>
+      <w:pPr>
+        <w:ind w:left="720"/>
+      </w:pPr>
+      <w:r>
+        <w:t xml:space="preserve">      },</w:t>
+      </w:r>
+    </w:p>
+    <w:p>
+      <w:pPr>
+        <w:ind w:left="720"/>
+      </w:pPr>
+      <w:r>
+        <w:t xml:space="preserve">      "2019-11-27 14:30:00</w:t>
+      </w:r>
+      <w:proofErr w:type="gramStart"/>
+      <w:r>
+        <w:t>":{</w:t>
+      </w:r>
+      <w:proofErr w:type="gramEnd"/>
+      <w:r>
+        <w:t xml:space="preserve"> </w:t>
+      </w:r>
+    </w:p>
+    <w:p>
+      <w:pPr>
+        <w:ind w:left="720"/>
+      </w:pPr>
+      <w:r>
         <w:lastRenderedPageBreak/>
-        <w:t xml:space="preserve">         "high":"15.44",</w:t>
-      </w:r>
-    </w:p>
-    <w:p>
-      <w:pPr>
-        <w:ind w:left="720"/>
-      </w:pPr>
-      <w:r>
-        <w:t xml:space="preserve">         "low":"15.33",</w:t>
-      </w:r>
-    </w:p>
-    <w:p>
-      <w:pPr>
-        <w:ind w:left="720"/>
-      </w:pPr>
-      <w:r>
-        <w:t xml:space="preserve">         "volume":"1443253"</w:t>
-      </w:r>
-    </w:p>
-    <w:p>
-      <w:pPr>
-        <w:ind w:left="720"/>
-      </w:pPr>
-      <w:r>
-        <w:t xml:space="preserve">      },</w:t>
-      </w:r>
-    </w:p>
-    <w:p>
-      <w:pPr>
-        <w:ind w:left="720"/>
-      </w:pPr>
-      <w:r>
-        <w:t xml:space="preserve">      "2019-11-27 11:30:00</w:t>
-      </w:r>
-      <w:proofErr w:type="gramStart"/>
-      <w:r>
-        <w:t>":{</w:t>
-      </w:r>
-      <w:proofErr w:type="gramEnd"/>
-      <w:r>
-        <w:t xml:space="preserve"> </w:t>
-      </w:r>
-    </w:p>
-    <w:p>
-      <w:pPr>
-        <w:ind w:left="720"/>
-      </w:pPr>
-      <w:r>
-        <w:t xml:space="preserve">         "open":"15.35",</w:t>
-      </w:r>
-    </w:p>
-    <w:p>
-      <w:pPr>
-        <w:ind w:left="720"/>
-      </w:pPr>
-      <w:r>
-        <w:t xml:space="preserve">         "close":"15.34",</w:t>
-      </w:r>
-    </w:p>
-    <w:p>
-      <w:pPr>
-        <w:ind w:left="720"/>
-      </w:pPr>
-      <w:r>
-        <w:t xml:space="preserve">         "high":"15.39",</w:t>
-      </w:r>
-    </w:p>
-    <w:p>
-      <w:pPr>
-        <w:ind w:left="720"/>
-      </w:pPr>
-      <w:r>
-        <w:t xml:space="preserve">         "low":"15.33",</w:t>
-      </w:r>
-    </w:p>
-    <w:p>
-      <w:pPr>
-        <w:ind w:left="720"/>
-      </w:pPr>
-      <w:r>
-        <w:t xml:space="preserve">         "volume":"817315"</w:t>
-      </w:r>
-    </w:p>
-    <w:p>
-      <w:pPr>
-        <w:ind w:left="720"/>
-      </w:pPr>
-      <w:r>
-        <w:t xml:space="preserve">      },</w:t>
-      </w:r>
-    </w:p>
-    <w:p>
-      <w:pPr>
-        <w:ind w:left="720"/>
-      </w:pPr>
-      <w:r>
-        <w:t xml:space="preserve">      "2019-11-27 12:30:00</w:t>
-      </w:r>
-      <w:proofErr w:type="gramStart"/>
-      <w:r>
-        <w:t>":{</w:t>
-      </w:r>
-      <w:proofErr w:type="gramEnd"/>
-      <w:r>
-        <w:t xml:space="preserve"> </w:t>
-      </w:r>
-    </w:p>
-    <w:p>
-      <w:pPr>
-        <w:ind w:left="720"/>
-      </w:pPr>
-      <w:r>
-        <w:t xml:space="preserve">         "open":"15.34",</w:t>
-      </w:r>
-    </w:p>
-    <w:p>
-      <w:pPr>
-        <w:ind w:left="720"/>
-      </w:pPr>
-      <w:r>
-        <w:t xml:space="preserve">         "close":"15.36",</w:t>
-      </w:r>
-    </w:p>
-    <w:p>
-      <w:pPr>
-        <w:ind w:left="720"/>
-      </w:pPr>
-      <w:r>
-        <w:t xml:space="preserve">         "high":"15.39",</w:t>
-      </w:r>
-    </w:p>
-    <w:p>
-      <w:pPr>
-        <w:ind w:left="720"/>
-      </w:pPr>
-      <w:r>
-        <w:t xml:space="preserve">         "low":"15.33",</w:t>
-      </w:r>
-    </w:p>
-    <w:p>
-      <w:pPr>
-        <w:ind w:left="720"/>
-      </w:pPr>
-      <w:r>
-        <w:t xml:space="preserve">         "volume":"981766"</w:t>
-      </w:r>
-    </w:p>
-    <w:p>
-      <w:pPr>
-        <w:ind w:left="720"/>
-      </w:pPr>
-      <w:r>
-        <w:t xml:space="preserve">      },</w:t>
-      </w:r>
-    </w:p>
-    <w:p>
-      <w:pPr>
-        <w:ind w:left="720"/>
-      </w:pPr>
-      <w:r>
-        <w:t xml:space="preserve">      "2019-11-27 13:30:00</w:t>
-      </w:r>
-      <w:proofErr w:type="gramStart"/>
-      <w:r>
-        <w:t>":{</w:t>
-      </w:r>
-      <w:proofErr w:type="gramEnd"/>
-      <w:r>
-        <w:t xml:space="preserve"> </w:t>
-      </w:r>
-    </w:p>
-    <w:p>
-      <w:pPr>
-        <w:ind w:left="720"/>
-      </w:pPr>
-      <w:r>
         <w:t xml:space="preserve">         "open":"15.36",</w:t>
       </w:r>
     </w:p>
@@ -1549,71 +1611,6 @@
         <w:ind w:left="720"/>
       </w:pPr>
       <w:r>
-        <w:t xml:space="preserve">         "close":"15.37",</w:t>
-      </w:r>
-    </w:p>
-    <w:p>
-      <w:pPr>
-        <w:ind w:left="720"/>
-      </w:pPr>
-      <w:r>
-        <w:t xml:space="preserve">         "high":"15.40",</w:t>
-      </w:r>
-    </w:p>
-    <w:p>
-      <w:pPr>
-        <w:ind w:left="720"/>
-      </w:pPr>
-      <w:r>
-        <w:t xml:space="preserve">         "low":"15.34",</w:t>
-      </w:r>
-    </w:p>
-    <w:p>
-      <w:pPr>
-        <w:ind w:left="720"/>
-      </w:pPr>
-      <w:r>
-        <w:t xml:space="preserve">         "volume":"1189158"</w:t>
-      </w:r>
-    </w:p>
-    <w:p>
-      <w:pPr>
-        <w:ind w:left="720"/>
-      </w:pPr>
-      <w:r>
-        <w:t xml:space="preserve">      },</w:t>
-      </w:r>
-    </w:p>
-    <w:p>
-      <w:pPr>
-        <w:ind w:left="720"/>
-      </w:pPr>
-      <w:r>
-        <w:t xml:space="preserve">      "2019-11-27 14:30:00</w:t>
-      </w:r>
-      <w:proofErr w:type="gramStart"/>
-      <w:r>
-        <w:t>":{</w:t>
-      </w:r>
-      <w:proofErr w:type="gramEnd"/>
-      <w:r>
-        <w:t xml:space="preserve"> </w:t>
-      </w:r>
-    </w:p>
-    <w:p>
-      <w:pPr>
-        <w:ind w:left="720"/>
-      </w:pPr>
-      <w:r>
-        <w:t xml:space="preserve">         "open":"15.36",</w:t>
-      </w:r>
-    </w:p>
-    <w:p>
-      <w:pPr>
-        <w:ind w:left="720"/>
-      </w:pPr>
-      <w:r>
-        <w:lastRenderedPageBreak/>
         <w:t xml:space="preserve">         "close":"15.32",</w:t>
       </w:r>
     </w:p>
@@ -2180,6 +2177,7 @@
               <w:jc w:val="center"/>
             </w:pPr>
             <w:r>
+              <w:lastRenderedPageBreak/>
               <w:t>history</w:t>
             </w:r>
           </w:p>
@@ -2220,284 +2218,2487 @@
         <w:rPr>
           <w:b/>
         </w:rPr>
+        <w:t xml:space="preserve">note: </w:t>
+      </w:r>
+      <w:r>
+        <w:t xml:space="preserve">recommend </w:t>
+      </w:r>
+      <w:r>
+        <w:t>using</w:t>
+      </w:r>
+      <w:r>
+        <w:t xml:space="preserve"> “close” for showing the graph</w:t>
+      </w:r>
+    </w:p>
+    <w:p>
+      <w:pPr>
+        <w:ind w:firstLine="720"/>
+        <w:rPr>
+          <w:b/>
+        </w:rPr>
+      </w:pPr>
+      <w:r>
+        <w:rPr>
+          <w:b/>
+        </w:rPr>
+        <w:t>Example:</w:t>
+      </w:r>
+    </w:p>
+    <w:p>
+      <w:pPr>
+        <w:ind w:firstLine="720"/>
+      </w:pPr>
+      <w:r>
+        <w:t xml:space="preserve">{ </w:t>
+      </w:r>
+    </w:p>
+    <w:p>
+      <w:pPr>
+        <w:ind w:firstLine="720"/>
+      </w:pPr>
+      <w:r>
+        <w:t xml:space="preserve">   "</w:t>
+      </w:r>
+      <w:proofErr w:type="spellStart"/>
+      <w:r>
+        <w:t>symbol</w:t>
+      </w:r>
+      <w:r>
+        <w:t>":"AAPL</w:t>
+      </w:r>
+      <w:proofErr w:type="spellEnd"/>
+      <w:r>
+        <w:t>",</w:t>
+      </w:r>
+    </w:p>
+    <w:p>
+      <w:pPr>
+        <w:ind w:firstLine="720"/>
+      </w:pPr>
+      <w:r>
+        <w:t xml:space="preserve">   "history</w:t>
+      </w:r>
+      <w:proofErr w:type="gramStart"/>
+      <w:r>
+        <w:t>":{</w:t>
+      </w:r>
+      <w:proofErr w:type="gramEnd"/>
+      <w:r>
+        <w:t xml:space="preserve"> </w:t>
+      </w:r>
+    </w:p>
+    <w:p>
+      <w:pPr>
+        <w:ind w:firstLine="720"/>
+      </w:pPr>
+      <w:r>
+        <w:t xml:space="preserve">      "2019-11-25</w:t>
+      </w:r>
+      <w:proofErr w:type="gramStart"/>
+      <w:r>
+        <w:t>":{</w:t>
+      </w:r>
+      <w:proofErr w:type="gramEnd"/>
+      <w:r>
+        <w:t xml:space="preserve"> </w:t>
+      </w:r>
+    </w:p>
+    <w:p>
+      <w:pPr>
+        <w:ind w:firstLine="720"/>
+      </w:pPr>
+      <w:r>
+        <w:t xml:space="preserve">         "open":"262.71",</w:t>
+      </w:r>
+    </w:p>
+    <w:p>
+      <w:pPr>
+        <w:ind w:firstLine="720"/>
+      </w:pPr>
+      <w:r>
+        <w:t xml:space="preserve">         "close":"266.37",</w:t>
+      </w:r>
+    </w:p>
+    <w:p>
+      <w:pPr>
+        <w:ind w:firstLine="720"/>
+      </w:pPr>
+      <w:r>
+        <w:t xml:space="preserve">         "high":"266.44",</w:t>
+      </w:r>
+    </w:p>
+    <w:p>
+      <w:pPr>
+        <w:ind w:firstLine="720"/>
+      </w:pPr>
+      <w:r>
+        <w:t xml:space="preserve">         "low":"262.52",</w:t>
+      </w:r>
+    </w:p>
+    <w:p>
+      <w:pPr>
+        <w:ind w:firstLine="720"/>
+      </w:pPr>
+      <w:r>
+        <w:t xml:space="preserve">         "volume":"21029517"</w:t>
+      </w:r>
+    </w:p>
+    <w:p>
+      <w:pPr>
+        <w:ind w:firstLine="720"/>
+      </w:pPr>
+      <w:r>
+        <w:t xml:space="preserve">      },</w:t>
+      </w:r>
+    </w:p>
+    <w:p>
+      <w:pPr>
+        <w:ind w:firstLine="720"/>
+      </w:pPr>
+      <w:r>
+        <w:t xml:space="preserve">      "2019-11-26</w:t>
+      </w:r>
+      <w:proofErr w:type="gramStart"/>
+      <w:r>
+        <w:t>":{</w:t>
+      </w:r>
+      <w:proofErr w:type="gramEnd"/>
+      <w:r>
+        <w:t xml:space="preserve"> </w:t>
+      </w:r>
+    </w:p>
+    <w:p>
+      <w:pPr>
+        <w:ind w:firstLine="720"/>
+      </w:pPr>
+      <w:r>
+        <w:t xml:space="preserve">         "open":"266.94",</w:t>
+      </w:r>
+    </w:p>
+    <w:p>
+      <w:pPr>
+        <w:ind w:firstLine="720"/>
+      </w:pPr>
+      <w:r>
+        <w:t xml:space="preserve">         "close":"264.29",</w:t>
+      </w:r>
+    </w:p>
+    <w:p>
+      <w:pPr>
+        <w:ind w:firstLine="720"/>
+      </w:pPr>
+      <w:r>
+        <w:t xml:space="preserve">         "high":"267.16",</w:t>
+      </w:r>
+    </w:p>
+    <w:p>
+      <w:pPr>
+        <w:ind w:firstLine="720"/>
+      </w:pPr>
+      <w:r>
+        <w:t xml:space="preserve">         "low":"262.50",</w:t>
+      </w:r>
+    </w:p>
+    <w:p>
+      <w:pPr>
+        <w:ind w:firstLine="720"/>
+      </w:pPr>
+      <w:r>
+        <w:t xml:space="preserve">         "volume":"26334882"</w:t>
+      </w:r>
+    </w:p>
+    <w:p>
+      <w:pPr>
+        <w:ind w:firstLine="720"/>
+      </w:pPr>
+      <w:r>
+        <w:t xml:space="preserve">      },</w:t>
+      </w:r>
+    </w:p>
+    <w:p>
+      <w:pPr>
+        <w:ind w:firstLine="720"/>
+      </w:pPr>
+      <w:r>
+        <w:t xml:space="preserve">      "2019-11-27</w:t>
+      </w:r>
+      <w:proofErr w:type="gramStart"/>
+      <w:r>
+        <w:t>":{</w:t>
+      </w:r>
+      <w:proofErr w:type="gramEnd"/>
+      <w:r>
+        <w:t xml:space="preserve"> </w:t>
+      </w:r>
+    </w:p>
+    <w:p>
+      <w:pPr>
+        <w:ind w:firstLine="720"/>
+      </w:pPr>
+      <w:r>
+        <w:t xml:space="preserve">         "open":"265.58",</w:t>
+      </w:r>
+    </w:p>
+    <w:p>
+      <w:pPr>
+        <w:ind w:firstLine="720"/>
+      </w:pPr>
+      <w:r>
+        <w:t xml:space="preserve">         "close":"267.84",</w:t>
+      </w:r>
+    </w:p>
+    <w:p>
+      <w:pPr>
+        <w:ind w:firstLine="720"/>
+      </w:pPr>
+      <w:r>
+        <w:t xml:space="preserve">         "high":"267.98",</w:t>
+      </w:r>
+    </w:p>
+    <w:p>
+      <w:pPr>
+        <w:ind w:firstLine="720"/>
+      </w:pPr>
+      <w:r>
+        <w:t xml:space="preserve">         "low":"265.31",</w:t>
+      </w:r>
+    </w:p>
+    <w:p>
+      <w:pPr>
+        <w:ind w:firstLine="720"/>
+      </w:pPr>
+      <w:r>
+        <w:t xml:space="preserve">         "volume":"15342229"</w:t>
+      </w:r>
+    </w:p>
+    <w:p>
+      <w:pPr>
+        <w:ind w:firstLine="720"/>
+      </w:pPr>
+      <w:r>
+        <w:t xml:space="preserve">      }</w:t>
+      </w:r>
+    </w:p>
+    <w:p>
+      <w:pPr>
+        <w:ind w:firstLine="720"/>
+      </w:pPr>
+      <w:r>
         <w:lastRenderedPageBreak/>
+        <w:t xml:space="preserve">   }</w:t>
+      </w:r>
+    </w:p>
+    <w:p>
+      <w:pPr>
+        <w:ind w:firstLine="720"/>
+      </w:pPr>
+      <w:r>
+        <w:t>}</w:t>
+      </w:r>
+    </w:p>
+    <w:p>
+      <w:pPr>
+        <w:ind w:firstLine="720"/>
+      </w:pPr>
+    </w:p>
+    <w:p>
+      <w:pPr>
+        <w:pStyle w:val="Heading2"/>
+        <w:numPr>
+          <w:ilvl w:val="0"/>
+          <w:numId w:val="1"/>
+        </w:numPr>
+      </w:pPr>
+      <w:r>
+        <w:t>Current Week</w:t>
+      </w:r>
+    </w:p>
+    <w:p>
+      <w:pPr>
+        <w:ind w:left="720"/>
+      </w:pPr>
+      <w:r>
+        <w:rPr>
+          <w:b/>
+        </w:rPr>
+        <w:t xml:space="preserve">Description: </w:t>
+      </w:r>
+      <w:r>
+        <w:t>To</w:t>
+      </w:r>
+      <w:r>
+        <w:rPr>
+          <w:b/>
+        </w:rPr>
+        <w:t xml:space="preserve"> </w:t>
+      </w:r>
+      <w:r>
+        <w:t xml:space="preserve">get the stock price of </w:t>
+      </w:r>
+      <w:r>
+        <w:t>current week</w:t>
+      </w:r>
+    </w:p>
+    <w:p>
+      <w:pPr>
+        <w:ind w:left="720"/>
+      </w:pPr>
+      <w:r>
+        <w:rPr>
+          <w:b/>
+        </w:rPr>
+        <w:t>P</w:t>
+      </w:r>
+      <w:r>
+        <w:rPr>
+          <w:b/>
+        </w:rPr>
+        <w:t>ath:</w:t>
+      </w:r>
+      <w:r>
+        <w:t xml:space="preserve"> /stock/v1/</w:t>
+      </w:r>
+      <w:r>
+        <w:t>current-week</w:t>
+      </w:r>
+    </w:p>
+    <w:p>
+      <w:pPr>
+        <w:ind w:left="720"/>
+      </w:pPr>
+      <w:r>
+        <w:rPr>
+          <w:b/>
+        </w:rPr>
+        <w:t>Method:</w:t>
+      </w:r>
+      <w:r>
+        <w:t xml:space="preserve"> Get</w:t>
+      </w:r>
+    </w:p>
+    <w:p>
+      <w:pPr>
+        <w:ind w:left="720"/>
+      </w:pPr>
+      <w:r>
+        <w:rPr>
+          <w:b/>
+        </w:rPr>
+        <w:t>P</w:t>
+      </w:r>
+      <w:r>
+        <w:rPr>
+          <w:b/>
+        </w:rPr>
+        <w:t xml:space="preserve">arameter: </w:t>
+      </w:r>
+    </w:p>
+    <w:tbl>
+      <w:tblPr>
+        <w:tblStyle w:val="TableGrid"/>
+        <w:tblW w:w="0" w:type="auto"/>
+        <w:tblInd w:w="720" w:type="dxa"/>
+        <w:tblLook w:val="04A0" w:firstRow="1" w:lastRow="0" w:firstColumn="1" w:lastColumn="0" w:noHBand="0" w:noVBand="1"/>
+      </w:tblPr>
+      <w:tblGrid>
+        <w:gridCol w:w="2868"/>
+        <w:gridCol w:w="2879"/>
+        <w:gridCol w:w="2879"/>
+      </w:tblGrid>
+      <w:tr>
+        <w:tc>
+          <w:tcPr>
+            <w:tcW w:w="2868" w:type="dxa"/>
+          </w:tcPr>
+          <w:p>
+            <w:pPr>
+              <w:jc w:val="center"/>
+              <w:rPr>
+                <w:b/>
+              </w:rPr>
+            </w:pPr>
+            <w:r>
+              <w:rPr>
+                <w:b/>
+              </w:rPr>
+              <w:t>Name</w:t>
+            </w:r>
+          </w:p>
+        </w:tc>
+        <w:tc>
+          <w:tcPr>
+            <w:tcW w:w="2879" w:type="dxa"/>
+          </w:tcPr>
+          <w:p>
+            <w:pPr>
+              <w:jc w:val="center"/>
+              <w:rPr>
+                <w:b/>
+              </w:rPr>
+            </w:pPr>
+            <w:r>
+              <w:rPr>
+                <w:b/>
+              </w:rPr>
+              <w:t>Description</w:t>
+            </w:r>
+          </w:p>
+        </w:tc>
+        <w:tc>
+          <w:tcPr>
+            <w:tcW w:w="2879" w:type="dxa"/>
+          </w:tcPr>
+          <w:p>
+            <w:pPr>
+              <w:jc w:val="center"/>
+              <w:rPr>
+                <w:b/>
+              </w:rPr>
+            </w:pPr>
+            <w:r>
+              <w:rPr>
+                <w:b/>
+              </w:rPr>
+              <w:t>Example</w:t>
+            </w:r>
+          </w:p>
+        </w:tc>
+      </w:tr>
+      <w:tr>
+        <w:tc>
+          <w:tcPr>
+            <w:tcW w:w="2868" w:type="dxa"/>
+          </w:tcPr>
+          <w:p>
+            <w:pPr>
+              <w:jc w:val="center"/>
+            </w:pPr>
+            <w:r>
+              <w:t>symbol</w:t>
+            </w:r>
+          </w:p>
+        </w:tc>
+        <w:tc>
+          <w:tcPr>
+            <w:tcW w:w="2879" w:type="dxa"/>
+          </w:tcPr>
+          <w:p>
+            <w:pPr>
+              <w:jc w:val="center"/>
+            </w:pPr>
+            <w:r>
+              <w:t>name of the stock</w:t>
+            </w:r>
+          </w:p>
+        </w:tc>
+        <w:tc>
+          <w:tcPr>
+            <w:tcW w:w="2879" w:type="dxa"/>
+          </w:tcPr>
+          <w:p>
+            <w:pPr>
+              <w:jc w:val="center"/>
+            </w:pPr>
+            <w:r>
+              <w:t>APPL</w:t>
+            </w:r>
+          </w:p>
+        </w:tc>
+      </w:tr>
+      <w:tr>
+        <w:tc>
+          <w:tcPr>
+            <w:tcW w:w="2868" w:type="dxa"/>
+          </w:tcPr>
+          <w:p>
+            <w:pPr>
+              <w:jc w:val="center"/>
+            </w:pPr>
+            <w:r>
+              <w:t>interval</w:t>
+            </w:r>
+          </w:p>
+        </w:tc>
+        <w:tc>
+          <w:tcPr>
+            <w:tcW w:w="2879" w:type="dxa"/>
+          </w:tcPr>
+          <w:p>
+            <w:pPr>
+              <w:jc w:val="center"/>
+            </w:pPr>
+            <w:r>
+              <w:t>number of minutes between the data, can only be 1, 2, 5, 60</w:t>
+            </w:r>
+          </w:p>
+        </w:tc>
+        <w:tc>
+          <w:tcPr>
+            <w:tcW w:w="2879" w:type="dxa"/>
+          </w:tcPr>
+          <w:p>
+            <w:pPr>
+              <w:jc w:val="center"/>
+            </w:pPr>
+            <w:r>
+              <w:t>60</w:t>
+            </w:r>
+          </w:p>
+        </w:tc>
+      </w:tr>
+    </w:tbl>
+    <w:p>
+      <w:r>
+        <w:tab/>
+      </w:r>
+      <w:r>
+        <w:rPr>
+          <w:rFonts w:hint="eastAsia"/>
+          <w:b/>
+        </w:rPr>
+        <w:t>note</w:t>
+      </w:r>
+      <w:r>
+        <w:rPr>
+          <w:rFonts w:hint="eastAsia"/>
+          <w:b/>
+        </w:rPr>
+        <w:t>:</w:t>
+      </w:r>
+      <w:r>
+        <w:rPr>
+          <w:b/>
+        </w:rPr>
+        <w:t xml:space="preserve"> </w:t>
+      </w:r>
+      <w:r>
+        <w:t>recommend using interval = 60</w:t>
+      </w:r>
+    </w:p>
+    <w:p>
+      <w:pPr>
+        <w:ind w:left="720"/>
+        <w:rPr>
+          <w:b/>
+        </w:rPr>
+      </w:pPr>
+      <w:r>
+        <w:rPr>
+          <w:b/>
+        </w:rPr>
+        <w:t>R</w:t>
+      </w:r>
+      <w:r>
+        <w:rPr>
+          <w:b/>
+        </w:rPr>
+        <w:t>eturn</w:t>
+      </w:r>
+      <w:proofErr w:type="gramStart"/>
+      <w:r>
+        <w:rPr>
+          <w:b/>
+        </w:rPr>
+        <w:t xml:space="preserve">: </w:t>
+      </w:r>
+      <w:r>
+        <w:rPr>
+          <w:b/>
+        </w:rPr>
+        <w:t xml:space="preserve"> (</w:t>
+      </w:r>
+      <w:proofErr w:type="gramEnd"/>
+      <w:r>
+        <w:rPr>
+          <w:b/>
+        </w:rPr>
+        <w:t>The same as intraday)</w:t>
+      </w:r>
+    </w:p>
+    <w:tbl>
+      <w:tblPr>
+        <w:tblStyle w:val="TableGrid"/>
+        <w:tblW w:w="0" w:type="auto"/>
+        <w:tblInd w:w="720" w:type="dxa"/>
+        <w:tblLook w:val="04A0" w:firstRow="1" w:lastRow="0" w:firstColumn="1" w:lastColumn="0" w:noHBand="0" w:noVBand="1"/>
+      </w:tblPr>
+      <w:tblGrid>
+        <w:gridCol w:w="2858"/>
+        <w:gridCol w:w="2888"/>
+        <w:gridCol w:w="2884"/>
+      </w:tblGrid>
+      <w:tr>
+        <w:tc>
+          <w:tcPr>
+            <w:tcW w:w="2858" w:type="dxa"/>
+          </w:tcPr>
+          <w:p>
+            <w:pPr>
+              <w:jc w:val="center"/>
+              <w:rPr>
+                <w:b/>
+              </w:rPr>
+            </w:pPr>
+            <w:r>
+              <w:rPr>
+                <w:b/>
+              </w:rPr>
+              <w:t>Name</w:t>
+            </w:r>
+          </w:p>
+        </w:tc>
+        <w:tc>
+          <w:tcPr>
+            <w:tcW w:w="2888" w:type="dxa"/>
+          </w:tcPr>
+          <w:p>
+            <w:pPr>
+              <w:jc w:val="center"/>
+              <w:rPr>
+                <w:b/>
+              </w:rPr>
+            </w:pPr>
+            <w:r>
+              <w:rPr>
+                <w:b/>
+              </w:rPr>
+              <w:t>Description</w:t>
+            </w:r>
+          </w:p>
+        </w:tc>
+        <w:tc>
+          <w:tcPr>
+            <w:tcW w:w="2884" w:type="dxa"/>
+          </w:tcPr>
+          <w:p>
+            <w:pPr>
+              <w:jc w:val="center"/>
+              <w:rPr>
+                <w:b/>
+              </w:rPr>
+            </w:pPr>
+            <w:r>
+              <w:rPr>
+                <w:b/>
+              </w:rPr>
+              <w:t>Example</w:t>
+            </w:r>
+          </w:p>
+        </w:tc>
+      </w:tr>
+      <w:tr>
+        <w:tc>
+          <w:tcPr>
+            <w:tcW w:w="2858" w:type="dxa"/>
+          </w:tcPr>
+          <w:p>
+            <w:pPr>
+              <w:jc w:val="center"/>
+            </w:pPr>
+            <w:r>
+              <w:t>symbol</w:t>
+            </w:r>
+          </w:p>
+        </w:tc>
+        <w:tc>
+          <w:tcPr>
+            <w:tcW w:w="2888" w:type="dxa"/>
+          </w:tcPr>
+          <w:p>
+            <w:pPr>
+              <w:jc w:val="center"/>
+            </w:pPr>
+            <w:r>
+              <w:t>name of the stock</w:t>
+            </w:r>
+          </w:p>
+        </w:tc>
+        <w:tc>
+          <w:tcPr>
+            <w:tcW w:w="2884" w:type="dxa"/>
+          </w:tcPr>
+          <w:p>
+            <w:pPr>
+              <w:jc w:val="center"/>
+            </w:pPr>
+            <w:r>
+              <w:t>APPL</w:t>
+            </w:r>
+          </w:p>
+        </w:tc>
+      </w:tr>
+      <w:tr>
+        <w:tc>
+          <w:tcPr>
+            <w:tcW w:w="2858" w:type="dxa"/>
+          </w:tcPr>
+          <w:p>
+            <w:pPr>
+              <w:jc w:val="center"/>
+            </w:pPr>
+            <w:r>
+              <w:t>history</w:t>
+            </w:r>
+          </w:p>
+        </w:tc>
+        <w:tc>
+          <w:tcPr>
+            <w:tcW w:w="2888" w:type="dxa"/>
+          </w:tcPr>
+          <w:p>
+            <w:pPr>
+              <w:jc w:val="center"/>
+            </w:pPr>
+            <w:r>
+              <w:t>contain all the data</w:t>
+            </w:r>
+          </w:p>
+        </w:tc>
+        <w:tc>
+          <w:tcPr>
+            <w:tcW w:w="2884" w:type="dxa"/>
+          </w:tcPr>
+          <w:p>
+            <w:pPr>
+              <w:jc w:val="center"/>
+            </w:pPr>
+            <w:r>
+              <w:t>See the example</w:t>
+            </w:r>
+          </w:p>
+        </w:tc>
+      </w:tr>
+    </w:tbl>
+    <w:p>
+      <w:pPr>
+        <w:ind w:firstLine="720"/>
+      </w:pPr>
+      <w:r>
+        <w:rPr>
+          <w:b/>
+        </w:rPr>
         <w:t xml:space="preserve">note: </w:t>
       </w:r>
       <w:r>
-        <w:t xml:space="preserve">recommend </w:t>
-      </w:r>
-      <w:r>
-        <w:t>using</w:t>
-      </w:r>
-      <w:r>
-        <w:t xml:space="preserve"> “close” for showing the graph</w:t>
+        <w:t>recommend using “close” for showing the graph</w:t>
       </w:r>
     </w:p>
     <w:p>
       <w:pPr>
         <w:ind w:firstLine="720"/>
-        <w:rPr>
-          <w:b/>
-        </w:rPr>
-      </w:pPr>
-      <w:r>
-        <w:rPr>
-          <w:b/>
-        </w:rPr>
-        <w:t>Example:</w:t>
-      </w:r>
-    </w:p>
+      </w:pPr>
+    </w:p>
+    <w:p>
+      <w:pPr>
+        <w:pStyle w:val="Heading2"/>
+        <w:numPr>
+          <w:ilvl w:val="0"/>
+          <w:numId w:val="1"/>
+        </w:numPr>
+      </w:pPr>
+      <w:r>
+        <w:t>Past Week</w:t>
+      </w:r>
+    </w:p>
+    <w:p>
+      <w:pPr>
+        <w:ind w:left="720"/>
+      </w:pPr>
+      <w:r>
+        <w:rPr>
+          <w:b/>
+        </w:rPr>
+        <w:t xml:space="preserve">Description: </w:t>
+      </w:r>
+      <w:r>
+        <w:t>To</w:t>
+      </w:r>
+      <w:r>
+        <w:rPr>
+          <w:b/>
+        </w:rPr>
+        <w:t xml:space="preserve"> </w:t>
+      </w:r>
+      <w:r>
+        <w:t xml:space="preserve">get the stock price of </w:t>
+      </w:r>
+      <w:r>
+        <w:t>past week</w:t>
+      </w:r>
+    </w:p>
+    <w:p>
+      <w:pPr>
+        <w:ind w:left="720"/>
+      </w:pPr>
+      <w:r>
+        <w:rPr>
+          <w:b/>
+        </w:rPr>
+        <w:t>P</w:t>
+      </w:r>
+      <w:r>
+        <w:rPr>
+          <w:b/>
+        </w:rPr>
+        <w:t>ath:</w:t>
+      </w:r>
+      <w:r>
+        <w:t xml:space="preserve"> /stock/v1/</w:t>
+      </w:r>
+      <w:r>
+        <w:t>past-week</w:t>
+      </w:r>
+    </w:p>
+    <w:p>
+      <w:pPr>
+        <w:ind w:left="720"/>
+      </w:pPr>
+      <w:r>
+        <w:rPr>
+          <w:b/>
+        </w:rPr>
+        <w:t>Method:</w:t>
+      </w:r>
+      <w:r>
+        <w:t xml:space="preserve"> Get</w:t>
+      </w:r>
+    </w:p>
+    <w:p>
+      <w:pPr>
+        <w:ind w:left="720"/>
+      </w:pPr>
+      <w:r>
+        <w:rPr>
+          <w:b/>
+        </w:rPr>
+        <w:t>P</w:t>
+      </w:r>
+      <w:r>
+        <w:rPr>
+          <w:b/>
+        </w:rPr>
+        <w:t xml:space="preserve">arameter: </w:t>
+      </w:r>
+    </w:p>
+    <w:tbl>
+      <w:tblPr>
+        <w:tblStyle w:val="TableGrid"/>
+        <w:tblW w:w="0" w:type="auto"/>
+        <w:tblInd w:w="720" w:type="dxa"/>
+        <w:tblLook w:val="04A0" w:firstRow="1" w:lastRow="0" w:firstColumn="1" w:lastColumn="0" w:noHBand="0" w:noVBand="1"/>
+      </w:tblPr>
+      <w:tblGrid>
+        <w:gridCol w:w="2868"/>
+        <w:gridCol w:w="2879"/>
+        <w:gridCol w:w="2879"/>
+      </w:tblGrid>
+      <w:tr>
+        <w:tc>
+          <w:tcPr>
+            <w:tcW w:w="2868" w:type="dxa"/>
+          </w:tcPr>
+          <w:p>
+            <w:pPr>
+              <w:jc w:val="center"/>
+              <w:rPr>
+                <w:b/>
+              </w:rPr>
+            </w:pPr>
+            <w:r>
+              <w:rPr>
+                <w:b/>
+              </w:rPr>
+              <w:t>Name</w:t>
+            </w:r>
+          </w:p>
+        </w:tc>
+        <w:tc>
+          <w:tcPr>
+            <w:tcW w:w="2879" w:type="dxa"/>
+          </w:tcPr>
+          <w:p>
+            <w:pPr>
+              <w:jc w:val="center"/>
+              <w:rPr>
+                <w:b/>
+              </w:rPr>
+            </w:pPr>
+            <w:r>
+              <w:rPr>
+                <w:b/>
+              </w:rPr>
+              <w:t>Description</w:t>
+            </w:r>
+          </w:p>
+        </w:tc>
+        <w:tc>
+          <w:tcPr>
+            <w:tcW w:w="2879" w:type="dxa"/>
+          </w:tcPr>
+          <w:p>
+            <w:pPr>
+              <w:jc w:val="center"/>
+              <w:rPr>
+                <w:b/>
+              </w:rPr>
+            </w:pPr>
+            <w:r>
+              <w:rPr>
+                <w:b/>
+              </w:rPr>
+              <w:t>Example</w:t>
+            </w:r>
+          </w:p>
+        </w:tc>
+      </w:tr>
+      <w:tr>
+        <w:tc>
+          <w:tcPr>
+            <w:tcW w:w="2868" w:type="dxa"/>
+          </w:tcPr>
+          <w:p>
+            <w:pPr>
+              <w:jc w:val="center"/>
+            </w:pPr>
+            <w:r>
+              <w:t>symbol</w:t>
+            </w:r>
+          </w:p>
+        </w:tc>
+        <w:tc>
+          <w:tcPr>
+            <w:tcW w:w="2879" w:type="dxa"/>
+          </w:tcPr>
+          <w:p>
+            <w:pPr>
+              <w:jc w:val="center"/>
+            </w:pPr>
+            <w:r>
+              <w:t>name of the stock</w:t>
+            </w:r>
+          </w:p>
+        </w:tc>
+        <w:tc>
+          <w:tcPr>
+            <w:tcW w:w="2879" w:type="dxa"/>
+          </w:tcPr>
+          <w:p>
+            <w:pPr>
+              <w:jc w:val="center"/>
+            </w:pPr>
+            <w:r>
+              <w:t>APPL</w:t>
+            </w:r>
+          </w:p>
+        </w:tc>
+      </w:tr>
+      <w:tr>
+        <w:tc>
+          <w:tcPr>
+            <w:tcW w:w="2868" w:type="dxa"/>
+          </w:tcPr>
+          <w:p>
+            <w:pPr>
+              <w:jc w:val="center"/>
+            </w:pPr>
+            <w:r>
+              <w:t>interval</w:t>
+            </w:r>
+          </w:p>
+        </w:tc>
+        <w:tc>
+          <w:tcPr>
+            <w:tcW w:w="2879" w:type="dxa"/>
+          </w:tcPr>
+          <w:p>
+            <w:pPr>
+              <w:jc w:val="center"/>
+            </w:pPr>
+            <w:r>
+              <w:t>number of minutes between the data, can only be 1, 2, 5, 60</w:t>
+            </w:r>
+          </w:p>
+        </w:tc>
+        <w:tc>
+          <w:tcPr>
+            <w:tcW w:w="2879" w:type="dxa"/>
+          </w:tcPr>
+          <w:p>
+            <w:pPr>
+              <w:jc w:val="center"/>
+            </w:pPr>
+            <w:r>
+              <w:t>60</w:t>
+            </w:r>
+          </w:p>
+        </w:tc>
+      </w:tr>
+    </w:tbl>
+    <w:p>
+      <w:r>
+        <w:tab/>
+      </w:r>
+      <w:r>
+        <w:rPr>
+          <w:rFonts w:hint="eastAsia"/>
+          <w:b/>
+        </w:rPr>
+        <w:t>note</w:t>
+      </w:r>
+      <w:r>
+        <w:rPr>
+          <w:rFonts w:hint="eastAsia"/>
+          <w:b/>
+        </w:rPr>
+        <w:t>:</w:t>
+      </w:r>
+      <w:r>
+        <w:rPr>
+          <w:b/>
+        </w:rPr>
+        <w:t xml:space="preserve"> </w:t>
+      </w:r>
+      <w:r>
+        <w:t>recommend using interval = 60</w:t>
+      </w:r>
+    </w:p>
+    <w:p/>
+    <w:p/>
+    <w:p>
+      <w:pPr>
+        <w:ind w:left="720"/>
+        <w:rPr>
+          <w:b/>
+        </w:rPr>
+      </w:pPr>
+      <w:r>
+        <w:rPr>
+          <w:b/>
+        </w:rPr>
+        <w:t>R</w:t>
+      </w:r>
+      <w:r>
+        <w:rPr>
+          <w:b/>
+        </w:rPr>
+        <w:t xml:space="preserve">eturn: </w:t>
+      </w:r>
+      <w:r>
+        <w:rPr>
+          <w:b/>
+        </w:rPr>
+        <w:t>(The same as intraday)</w:t>
+      </w:r>
+    </w:p>
+    <w:tbl>
+      <w:tblPr>
+        <w:tblStyle w:val="TableGrid"/>
+        <w:tblW w:w="0" w:type="auto"/>
+        <w:tblInd w:w="720" w:type="dxa"/>
+        <w:tblLook w:val="04A0" w:firstRow="1" w:lastRow="0" w:firstColumn="1" w:lastColumn="0" w:noHBand="0" w:noVBand="1"/>
+      </w:tblPr>
+      <w:tblGrid>
+        <w:gridCol w:w="2858"/>
+        <w:gridCol w:w="2888"/>
+        <w:gridCol w:w="2884"/>
+      </w:tblGrid>
+      <w:tr>
+        <w:tc>
+          <w:tcPr>
+            <w:tcW w:w="2858" w:type="dxa"/>
+          </w:tcPr>
+          <w:p>
+            <w:pPr>
+              <w:jc w:val="center"/>
+              <w:rPr>
+                <w:b/>
+              </w:rPr>
+            </w:pPr>
+            <w:r>
+              <w:rPr>
+                <w:b/>
+              </w:rPr>
+              <w:t>Name</w:t>
+            </w:r>
+          </w:p>
+        </w:tc>
+        <w:tc>
+          <w:tcPr>
+            <w:tcW w:w="2888" w:type="dxa"/>
+          </w:tcPr>
+          <w:p>
+            <w:pPr>
+              <w:jc w:val="center"/>
+              <w:rPr>
+                <w:b/>
+              </w:rPr>
+            </w:pPr>
+            <w:r>
+              <w:rPr>
+                <w:b/>
+              </w:rPr>
+              <w:t>Description</w:t>
+            </w:r>
+          </w:p>
+        </w:tc>
+        <w:tc>
+          <w:tcPr>
+            <w:tcW w:w="2884" w:type="dxa"/>
+          </w:tcPr>
+          <w:p>
+            <w:pPr>
+              <w:jc w:val="center"/>
+              <w:rPr>
+                <w:b/>
+              </w:rPr>
+            </w:pPr>
+            <w:r>
+              <w:rPr>
+                <w:b/>
+              </w:rPr>
+              <w:t>Example</w:t>
+            </w:r>
+          </w:p>
+        </w:tc>
+      </w:tr>
+      <w:tr>
+        <w:tc>
+          <w:tcPr>
+            <w:tcW w:w="2858" w:type="dxa"/>
+          </w:tcPr>
+          <w:p>
+            <w:pPr>
+              <w:jc w:val="center"/>
+            </w:pPr>
+            <w:r>
+              <w:t>symbol</w:t>
+            </w:r>
+          </w:p>
+        </w:tc>
+        <w:tc>
+          <w:tcPr>
+            <w:tcW w:w="2888" w:type="dxa"/>
+          </w:tcPr>
+          <w:p>
+            <w:pPr>
+              <w:jc w:val="center"/>
+            </w:pPr>
+            <w:r>
+              <w:t>name of the stock</w:t>
+            </w:r>
+          </w:p>
+        </w:tc>
+        <w:tc>
+          <w:tcPr>
+            <w:tcW w:w="2884" w:type="dxa"/>
+          </w:tcPr>
+          <w:p>
+            <w:pPr>
+              <w:jc w:val="center"/>
+            </w:pPr>
+            <w:r>
+              <w:t>APPL</w:t>
+            </w:r>
+          </w:p>
+        </w:tc>
+      </w:tr>
+      <w:tr>
+        <w:tc>
+          <w:tcPr>
+            <w:tcW w:w="2858" w:type="dxa"/>
+          </w:tcPr>
+          <w:p>
+            <w:pPr>
+              <w:jc w:val="center"/>
+            </w:pPr>
+            <w:r>
+              <w:t>history</w:t>
+            </w:r>
+          </w:p>
+        </w:tc>
+        <w:tc>
+          <w:tcPr>
+            <w:tcW w:w="2888" w:type="dxa"/>
+          </w:tcPr>
+          <w:p>
+            <w:pPr>
+              <w:jc w:val="center"/>
+            </w:pPr>
+            <w:r>
+              <w:t>contain all the data</w:t>
+            </w:r>
+          </w:p>
+        </w:tc>
+        <w:tc>
+          <w:tcPr>
+            <w:tcW w:w="2884" w:type="dxa"/>
+          </w:tcPr>
+          <w:p>
+            <w:pPr>
+              <w:jc w:val="center"/>
+            </w:pPr>
+            <w:r>
+              <w:t>See the example</w:t>
+            </w:r>
+          </w:p>
+        </w:tc>
+      </w:tr>
+    </w:tbl>
     <w:p>
       <w:pPr>
         <w:ind w:firstLine="720"/>
       </w:pPr>
       <w:r>
-        <w:t xml:space="preserve">{ </w:t>
-      </w:r>
-    </w:p>
+        <w:rPr>
+          <w:b/>
+        </w:rPr>
+        <w:t xml:space="preserve">note: </w:t>
+      </w:r>
+      <w:r>
+        <w:t>recommend using “close” for showing the graph</w:t>
+      </w:r>
+    </w:p>
+    <w:p>
+      <w:pPr>
+        <w:pStyle w:val="Heading2"/>
+        <w:numPr>
+          <w:ilvl w:val="0"/>
+          <w:numId w:val="1"/>
+        </w:numPr>
+      </w:pPr>
+      <w:r>
+        <w:t>Month-to-date</w:t>
+      </w:r>
+    </w:p>
+    <w:p>
+      <w:pPr>
+        <w:ind w:left="720"/>
+      </w:pPr>
+      <w:r>
+        <w:rPr>
+          <w:b/>
+        </w:rPr>
+        <w:t xml:space="preserve">Description: </w:t>
+      </w:r>
+      <w:r>
+        <w:t>To</w:t>
+      </w:r>
+      <w:r>
+        <w:rPr>
+          <w:b/>
+        </w:rPr>
+        <w:t xml:space="preserve"> </w:t>
+      </w:r>
+      <w:r>
+        <w:t xml:space="preserve">get the </w:t>
+      </w:r>
+      <w:r>
+        <w:t xml:space="preserve">month-to-date </w:t>
+      </w:r>
+      <w:r>
+        <w:t>stock price</w:t>
+      </w:r>
+    </w:p>
+    <w:p>
+      <w:pPr>
+        <w:ind w:left="720"/>
+      </w:pPr>
+      <w:r>
+        <w:rPr>
+          <w:b/>
+        </w:rPr>
+        <w:t>P</w:t>
+      </w:r>
+      <w:r>
+        <w:rPr>
+          <w:b/>
+        </w:rPr>
+        <w:t>ath:</w:t>
+      </w:r>
+      <w:r>
+        <w:t xml:space="preserve"> /stock/v1/</w:t>
+      </w:r>
+      <w:r>
+        <w:t>month-to-date</w:t>
+      </w:r>
+    </w:p>
+    <w:p>
+      <w:pPr>
+        <w:ind w:left="720"/>
+      </w:pPr>
+      <w:r>
+        <w:rPr>
+          <w:b/>
+        </w:rPr>
+        <w:t>Method:</w:t>
+      </w:r>
+      <w:r>
+        <w:t xml:space="preserve"> Get</w:t>
+      </w:r>
+    </w:p>
+    <w:p>
+      <w:pPr>
+        <w:ind w:left="720"/>
+      </w:pPr>
+      <w:r>
+        <w:rPr>
+          <w:b/>
+        </w:rPr>
+        <w:t>P</w:t>
+      </w:r>
+      <w:r>
+        <w:rPr>
+          <w:b/>
+        </w:rPr>
+        <w:t xml:space="preserve">arameter: </w:t>
+      </w:r>
+    </w:p>
+    <w:tbl>
+      <w:tblPr>
+        <w:tblStyle w:val="TableGrid"/>
+        <w:tblW w:w="0" w:type="auto"/>
+        <w:tblInd w:w="720" w:type="dxa"/>
+        <w:tblLook w:val="04A0" w:firstRow="1" w:lastRow="0" w:firstColumn="1" w:lastColumn="0" w:noHBand="0" w:noVBand="1"/>
+      </w:tblPr>
+      <w:tblGrid>
+        <w:gridCol w:w="2868"/>
+        <w:gridCol w:w="2879"/>
+        <w:gridCol w:w="2879"/>
+      </w:tblGrid>
+      <w:tr>
+        <w:tc>
+          <w:tcPr>
+            <w:tcW w:w="2868" w:type="dxa"/>
+          </w:tcPr>
+          <w:p>
+            <w:pPr>
+              <w:jc w:val="center"/>
+              <w:rPr>
+                <w:b/>
+              </w:rPr>
+            </w:pPr>
+            <w:r>
+              <w:rPr>
+                <w:b/>
+              </w:rPr>
+              <w:t>Name</w:t>
+            </w:r>
+          </w:p>
+        </w:tc>
+        <w:tc>
+          <w:tcPr>
+            <w:tcW w:w="2879" w:type="dxa"/>
+          </w:tcPr>
+          <w:p>
+            <w:pPr>
+              <w:jc w:val="center"/>
+              <w:rPr>
+                <w:b/>
+              </w:rPr>
+            </w:pPr>
+            <w:r>
+              <w:rPr>
+                <w:b/>
+              </w:rPr>
+              <w:t>Description</w:t>
+            </w:r>
+          </w:p>
+        </w:tc>
+        <w:tc>
+          <w:tcPr>
+            <w:tcW w:w="2879" w:type="dxa"/>
+          </w:tcPr>
+          <w:p>
+            <w:pPr>
+              <w:jc w:val="center"/>
+              <w:rPr>
+                <w:b/>
+              </w:rPr>
+            </w:pPr>
+            <w:r>
+              <w:rPr>
+                <w:b/>
+              </w:rPr>
+              <w:t>Example</w:t>
+            </w:r>
+          </w:p>
+        </w:tc>
+      </w:tr>
+      <w:tr>
+        <w:tc>
+          <w:tcPr>
+            <w:tcW w:w="2868" w:type="dxa"/>
+          </w:tcPr>
+          <w:p>
+            <w:pPr>
+              <w:jc w:val="center"/>
+            </w:pPr>
+            <w:r>
+              <w:t>symbol</w:t>
+            </w:r>
+          </w:p>
+        </w:tc>
+        <w:tc>
+          <w:tcPr>
+            <w:tcW w:w="2879" w:type="dxa"/>
+          </w:tcPr>
+          <w:p>
+            <w:pPr>
+              <w:jc w:val="center"/>
+            </w:pPr>
+            <w:r>
+              <w:t>name of the stock</w:t>
+            </w:r>
+          </w:p>
+        </w:tc>
+        <w:tc>
+          <w:tcPr>
+            <w:tcW w:w="2879" w:type="dxa"/>
+          </w:tcPr>
+          <w:p>
+            <w:pPr>
+              <w:jc w:val="center"/>
+            </w:pPr>
+            <w:r>
+              <w:t>APPL</w:t>
+            </w:r>
+          </w:p>
+        </w:tc>
+      </w:tr>
+    </w:tbl>
+    <w:p/>
+    <w:p>
+      <w:pPr>
+        <w:ind w:left="720"/>
+        <w:rPr>
+          <w:b/>
+        </w:rPr>
+      </w:pPr>
+      <w:r>
+        <w:rPr>
+          <w:b/>
+        </w:rPr>
+        <w:t>R</w:t>
+      </w:r>
+      <w:r>
+        <w:rPr>
+          <w:b/>
+        </w:rPr>
+        <w:t xml:space="preserve">eturn: </w:t>
+      </w:r>
+      <w:r>
+        <w:rPr>
+          <w:b/>
+        </w:rPr>
+        <w:t xml:space="preserve">(The same as </w:t>
+      </w:r>
+      <w:r>
+        <w:rPr>
+          <w:b/>
+        </w:rPr>
+        <w:t>Period</w:t>
+      </w:r>
+      <w:r>
+        <w:rPr>
+          <w:b/>
+        </w:rPr>
+        <w:t>)</w:t>
+      </w:r>
+    </w:p>
+    <w:tbl>
+      <w:tblPr>
+        <w:tblStyle w:val="TableGrid"/>
+        <w:tblW w:w="0" w:type="auto"/>
+        <w:tblInd w:w="720" w:type="dxa"/>
+        <w:tblLook w:val="04A0" w:firstRow="1" w:lastRow="0" w:firstColumn="1" w:lastColumn="0" w:noHBand="0" w:noVBand="1"/>
+      </w:tblPr>
+      <w:tblGrid>
+        <w:gridCol w:w="2858"/>
+        <w:gridCol w:w="2888"/>
+        <w:gridCol w:w="2884"/>
+      </w:tblGrid>
+      <w:tr>
+        <w:tc>
+          <w:tcPr>
+            <w:tcW w:w="2858" w:type="dxa"/>
+          </w:tcPr>
+          <w:p>
+            <w:pPr>
+              <w:jc w:val="center"/>
+              <w:rPr>
+                <w:b/>
+              </w:rPr>
+            </w:pPr>
+            <w:r>
+              <w:rPr>
+                <w:b/>
+              </w:rPr>
+              <w:t>Name</w:t>
+            </w:r>
+          </w:p>
+        </w:tc>
+        <w:tc>
+          <w:tcPr>
+            <w:tcW w:w="2888" w:type="dxa"/>
+          </w:tcPr>
+          <w:p>
+            <w:pPr>
+              <w:jc w:val="center"/>
+              <w:rPr>
+                <w:b/>
+              </w:rPr>
+            </w:pPr>
+            <w:r>
+              <w:rPr>
+                <w:b/>
+              </w:rPr>
+              <w:t>Description</w:t>
+            </w:r>
+          </w:p>
+        </w:tc>
+        <w:tc>
+          <w:tcPr>
+            <w:tcW w:w="2884" w:type="dxa"/>
+          </w:tcPr>
+          <w:p>
+            <w:pPr>
+              <w:jc w:val="center"/>
+              <w:rPr>
+                <w:b/>
+              </w:rPr>
+            </w:pPr>
+            <w:r>
+              <w:rPr>
+                <w:b/>
+              </w:rPr>
+              <w:t>Example</w:t>
+            </w:r>
+          </w:p>
+        </w:tc>
+      </w:tr>
+      <w:tr>
+        <w:tc>
+          <w:tcPr>
+            <w:tcW w:w="2858" w:type="dxa"/>
+          </w:tcPr>
+          <w:p>
+            <w:pPr>
+              <w:jc w:val="center"/>
+            </w:pPr>
+            <w:r>
+              <w:t>symbol</w:t>
+            </w:r>
+          </w:p>
+        </w:tc>
+        <w:tc>
+          <w:tcPr>
+            <w:tcW w:w="2888" w:type="dxa"/>
+          </w:tcPr>
+          <w:p>
+            <w:pPr>
+              <w:jc w:val="center"/>
+            </w:pPr>
+            <w:r>
+              <w:t>name of the stock</w:t>
+            </w:r>
+          </w:p>
+        </w:tc>
+        <w:tc>
+          <w:tcPr>
+            <w:tcW w:w="2884" w:type="dxa"/>
+          </w:tcPr>
+          <w:p>
+            <w:pPr>
+              <w:jc w:val="center"/>
+            </w:pPr>
+            <w:r>
+              <w:t>APPL</w:t>
+            </w:r>
+          </w:p>
+        </w:tc>
+      </w:tr>
+      <w:tr>
+        <w:tc>
+          <w:tcPr>
+            <w:tcW w:w="2858" w:type="dxa"/>
+          </w:tcPr>
+          <w:p>
+            <w:pPr>
+              <w:jc w:val="center"/>
+            </w:pPr>
+            <w:r>
+              <w:t>history</w:t>
+            </w:r>
+          </w:p>
+        </w:tc>
+        <w:tc>
+          <w:tcPr>
+            <w:tcW w:w="2888" w:type="dxa"/>
+          </w:tcPr>
+          <w:p>
+            <w:pPr>
+              <w:jc w:val="center"/>
+            </w:pPr>
+            <w:r>
+              <w:t>contain all the data</w:t>
+            </w:r>
+          </w:p>
+        </w:tc>
+        <w:tc>
+          <w:tcPr>
+            <w:tcW w:w="2884" w:type="dxa"/>
+          </w:tcPr>
+          <w:p>
+            <w:pPr>
+              <w:jc w:val="center"/>
+            </w:pPr>
+            <w:r>
+              <w:t>See the example</w:t>
+            </w:r>
+          </w:p>
+        </w:tc>
+      </w:tr>
+    </w:tbl>
     <w:p>
       <w:pPr>
         <w:ind w:firstLine="720"/>
       </w:pPr>
       <w:r>
-        <w:t xml:space="preserve">   "</w:t>
-      </w:r>
-      <w:proofErr w:type="spellStart"/>
-      <w:r>
-        <w:t>symbol</w:t>
-      </w:r>
-      <w:r>
-        <w:t>":"AAPL</w:t>
-      </w:r>
-      <w:proofErr w:type="spellEnd"/>
-      <w:r>
-        <w:t>",</w:t>
+        <w:rPr>
+          <w:b/>
+        </w:rPr>
+        <w:t xml:space="preserve">note: </w:t>
+      </w:r>
+      <w:r>
+        <w:t>recommend using “close” for showing the graph</w:t>
       </w:r>
     </w:p>
     <w:p>
       <w:pPr>
         <w:ind w:firstLine="720"/>
       </w:pPr>
-      <w:r>
-        <w:t xml:space="preserve">   "history</w:t>
-      </w:r>
-      <w:proofErr w:type="gramStart"/>
-      <w:r>
-        <w:t>":{</w:t>
-      </w:r>
-      <w:proofErr w:type="gramEnd"/>
-      <w:r>
+    </w:p>
+    <w:p>
+      <w:pPr>
+        <w:pStyle w:val="Heading2"/>
+        <w:numPr>
+          <w:ilvl w:val="0"/>
+          <w:numId w:val="1"/>
+        </w:numPr>
+      </w:pPr>
+      <w:r>
+        <w:t>Year-to-date</w:t>
+      </w:r>
+    </w:p>
+    <w:p>
+      <w:pPr>
+        <w:ind w:left="720"/>
+      </w:pPr>
+      <w:r>
+        <w:rPr>
+          <w:b/>
+        </w:rPr>
+        <w:t xml:space="preserve">Description: </w:t>
+      </w:r>
+      <w:r>
+        <w:t>To</w:t>
+      </w:r>
+      <w:r>
+        <w:rPr>
+          <w:b/>
+        </w:rPr>
         <w:t xml:space="preserve"> </w:t>
       </w:r>
-    </w:p>
+      <w:r>
+        <w:t xml:space="preserve">get the </w:t>
+      </w:r>
+      <w:r>
+        <w:t xml:space="preserve">year-to-date </w:t>
+      </w:r>
+      <w:r>
+        <w:t>stock price</w:t>
+      </w:r>
+    </w:p>
+    <w:p>
+      <w:pPr>
+        <w:ind w:left="720"/>
+      </w:pPr>
+      <w:r>
+        <w:rPr>
+          <w:b/>
+        </w:rPr>
+        <w:t>P</w:t>
+      </w:r>
+      <w:r>
+        <w:rPr>
+          <w:b/>
+        </w:rPr>
+        <w:t>ath:</w:t>
+      </w:r>
+      <w:r>
+        <w:t xml:space="preserve"> /stock/v1/</w:t>
+      </w:r>
+      <w:r>
+        <w:t>year-to-date</w:t>
+      </w:r>
+    </w:p>
+    <w:p>
+      <w:pPr>
+        <w:ind w:left="720"/>
+      </w:pPr>
+      <w:r>
+        <w:rPr>
+          <w:b/>
+        </w:rPr>
+        <w:t>Method:</w:t>
+      </w:r>
+      <w:r>
+        <w:t xml:space="preserve"> Get</w:t>
+      </w:r>
+    </w:p>
+    <w:p>
+      <w:pPr>
+        <w:ind w:left="720"/>
+      </w:pPr>
+      <w:r>
+        <w:rPr>
+          <w:b/>
+        </w:rPr>
+        <w:t>P</w:t>
+      </w:r>
+      <w:r>
+        <w:rPr>
+          <w:b/>
+        </w:rPr>
+        <w:t xml:space="preserve">arameter: </w:t>
+      </w:r>
+      <w:r>
+        <w:rPr>
+          <w:b/>
+        </w:rPr>
+        <w:t>(The same as Period)</w:t>
+      </w:r>
+    </w:p>
+    <w:tbl>
+      <w:tblPr>
+        <w:tblStyle w:val="TableGrid"/>
+        <w:tblW w:w="0" w:type="auto"/>
+        <w:tblInd w:w="720" w:type="dxa"/>
+        <w:tblLook w:val="04A0" w:firstRow="1" w:lastRow="0" w:firstColumn="1" w:lastColumn="0" w:noHBand="0" w:noVBand="1"/>
+      </w:tblPr>
+      <w:tblGrid>
+        <w:gridCol w:w="2868"/>
+        <w:gridCol w:w="2879"/>
+        <w:gridCol w:w="2879"/>
+      </w:tblGrid>
+      <w:tr>
+        <w:tc>
+          <w:tcPr>
+            <w:tcW w:w="2868" w:type="dxa"/>
+          </w:tcPr>
+          <w:p>
+            <w:pPr>
+              <w:jc w:val="center"/>
+              <w:rPr>
+                <w:b/>
+              </w:rPr>
+            </w:pPr>
+            <w:r>
+              <w:rPr>
+                <w:b/>
+              </w:rPr>
+              <w:t>Name</w:t>
+            </w:r>
+          </w:p>
+        </w:tc>
+        <w:tc>
+          <w:tcPr>
+            <w:tcW w:w="2879" w:type="dxa"/>
+          </w:tcPr>
+          <w:p>
+            <w:pPr>
+              <w:jc w:val="center"/>
+              <w:rPr>
+                <w:b/>
+              </w:rPr>
+            </w:pPr>
+            <w:r>
+              <w:rPr>
+                <w:b/>
+              </w:rPr>
+              <w:t>Description</w:t>
+            </w:r>
+          </w:p>
+        </w:tc>
+        <w:tc>
+          <w:tcPr>
+            <w:tcW w:w="2879" w:type="dxa"/>
+          </w:tcPr>
+          <w:p>
+            <w:pPr>
+              <w:jc w:val="center"/>
+              <w:rPr>
+                <w:b/>
+              </w:rPr>
+            </w:pPr>
+            <w:r>
+              <w:rPr>
+                <w:b/>
+              </w:rPr>
+              <w:t>Example</w:t>
+            </w:r>
+          </w:p>
+        </w:tc>
+      </w:tr>
+      <w:tr>
+        <w:tc>
+          <w:tcPr>
+            <w:tcW w:w="2868" w:type="dxa"/>
+          </w:tcPr>
+          <w:p>
+            <w:pPr>
+              <w:jc w:val="center"/>
+            </w:pPr>
+            <w:r>
+              <w:t>symbol</w:t>
+            </w:r>
+          </w:p>
+        </w:tc>
+        <w:tc>
+          <w:tcPr>
+            <w:tcW w:w="2879" w:type="dxa"/>
+          </w:tcPr>
+          <w:p>
+            <w:pPr>
+              <w:jc w:val="center"/>
+            </w:pPr>
+            <w:r>
+              <w:t>name of the stock</w:t>
+            </w:r>
+          </w:p>
+        </w:tc>
+        <w:tc>
+          <w:tcPr>
+            <w:tcW w:w="2879" w:type="dxa"/>
+          </w:tcPr>
+          <w:p>
+            <w:pPr>
+              <w:jc w:val="center"/>
+            </w:pPr>
+            <w:r>
+              <w:t>APPL</w:t>
+            </w:r>
+          </w:p>
+        </w:tc>
+      </w:tr>
+    </w:tbl>
+    <w:p/>
+    <w:p>
+      <w:pPr>
+        <w:ind w:left="720"/>
+        <w:rPr>
+          <w:b/>
+        </w:rPr>
+      </w:pPr>
+      <w:r>
+        <w:rPr>
+          <w:b/>
+        </w:rPr>
+        <w:t>R</w:t>
+      </w:r>
+      <w:r>
+        <w:rPr>
+          <w:b/>
+        </w:rPr>
+        <w:t xml:space="preserve">eturn: </w:t>
+      </w:r>
+    </w:p>
+    <w:tbl>
+      <w:tblPr>
+        <w:tblStyle w:val="TableGrid"/>
+        <w:tblW w:w="0" w:type="auto"/>
+        <w:tblInd w:w="720" w:type="dxa"/>
+        <w:tblLook w:val="04A0" w:firstRow="1" w:lastRow="0" w:firstColumn="1" w:lastColumn="0" w:noHBand="0" w:noVBand="1"/>
+      </w:tblPr>
+      <w:tblGrid>
+        <w:gridCol w:w="2858"/>
+        <w:gridCol w:w="2888"/>
+        <w:gridCol w:w="2884"/>
+      </w:tblGrid>
+      <w:tr>
+        <w:tc>
+          <w:tcPr>
+            <w:tcW w:w="2858" w:type="dxa"/>
+          </w:tcPr>
+          <w:p>
+            <w:pPr>
+              <w:jc w:val="center"/>
+              <w:rPr>
+                <w:b/>
+              </w:rPr>
+            </w:pPr>
+            <w:r>
+              <w:rPr>
+                <w:b/>
+              </w:rPr>
+              <w:t>Name</w:t>
+            </w:r>
+          </w:p>
+        </w:tc>
+        <w:tc>
+          <w:tcPr>
+            <w:tcW w:w="2888" w:type="dxa"/>
+          </w:tcPr>
+          <w:p>
+            <w:pPr>
+              <w:jc w:val="center"/>
+              <w:rPr>
+                <w:b/>
+              </w:rPr>
+            </w:pPr>
+            <w:r>
+              <w:rPr>
+                <w:b/>
+              </w:rPr>
+              <w:t>Description</w:t>
+            </w:r>
+          </w:p>
+        </w:tc>
+        <w:tc>
+          <w:tcPr>
+            <w:tcW w:w="2884" w:type="dxa"/>
+          </w:tcPr>
+          <w:p>
+            <w:pPr>
+              <w:jc w:val="center"/>
+              <w:rPr>
+                <w:b/>
+              </w:rPr>
+            </w:pPr>
+            <w:r>
+              <w:rPr>
+                <w:b/>
+              </w:rPr>
+              <w:t>Example</w:t>
+            </w:r>
+          </w:p>
+        </w:tc>
+      </w:tr>
+      <w:tr>
+        <w:tc>
+          <w:tcPr>
+            <w:tcW w:w="2858" w:type="dxa"/>
+          </w:tcPr>
+          <w:p>
+            <w:pPr>
+              <w:jc w:val="center"/>
+            </w:pPr>
+            <w:r>
+              <w:t>symbol</w:t>
+            </w:r>
+          </w:p>
+        </w:tc>
+        <w:tc>
+          <w:tcPr>
+            <w:tcW w:w="2888" w:type="dxa"/>
+          </w:tcPr>
+          <w:p>
+            <w:pPr>
+              <w:jc w:val="center"/>
+            </w:pPr>
+            <w:r>
+              <w:t>name of the stock</w:t>
+            </w:r>
+          </w:p>
+        </w:tc>
+        <w:tc>
+          <w:tcPr>
+            <w:tcW w:w="2884" w:type="dxa"/>
+          </w:tcPr>
+          <w:p>
+            <w:pPr>
+              <w:jc w:val="center"/>
+            </w:pPr>
+            <w:r>
+              <w:t>APPL</w:t>
+            </w:r>
+          </w:p>
+        </w:tc>
+      </w:tr>
+      <w:tr>
+        <w:tc>
+          <w:tcPr>
+            <w:tcW w:w="2858" w:type="dxa"/>
+          </w:tcPr>
+          <w:p>
+            <w:pPr>
+              <w:jc w:val="center"/>
+            </w:pPr>
+            <w:r>
+              <w:lastRenderedPageBreak/>
+              <w:t>history</w:t>
+            </w:r>
+          </w:p>
+        </w:tc>
+        <w:tc>
+          <w:tcPr>
+            <w:tcW w:w="2888" w:type="dxa"/>
+          </w:tcPr>
+          <w:p>
+            <w:pPr>
+              <w:jc w:val="center"/>
+            </w:pPr>
+            <w:r>
+              <w:t>contain all the data</w:t>
+            </w:r>
+          </w:p>
+        </w:tc>
+        <w:tc>
+          <w:tcPr>
+            <w:tcW w:w="2884" w:type="dxa"/>
+          </w:tcPr>
+          <w:p>
+            <w:pPr>
+              <w:jc w:val="center"/>
+            </w:pPr>
+            <w:r>
+              <w:t>See the example</w:t>
+            </w:r>
+          </w:p>
+        </w:tc>
+      </w:tr>
+    </w:tbl>
     <w:p>
       <w:pPr>
         <w:ind w:firstLine="720"/>
       </w:pPr>
       <w:r>
-        <w:t xml:space="preserve">      "2019-11-25</w:t>
-      </w:r>
-      <w:proofErr w:type="gramStart"/>
-      <w:r>
-        <w:t>":{</w:t>
-      </w:r>
-      <w:proofErr w:type="gramEnd"/>
-      <w:r>
+        <w:rPr>
+          <w:b/>
+        </w:rPr>
+        <w:t xml:space="preserve">note: </w:t>
+      </w:r>
+      <w:r>
+        <w:t>recommend using “close” for showing the graph</w:t>
+      </w:r>
+    </w:p>
+    <w:p>
+      <w:pPr>
+        <w:ind w:firstLine="720"/>
+      </w:pPr>
+    </w:p>
+    <w:p>
+      <w:pPr>
+        <w:pStyle w:val="Heading2"/>
+        <w:numPr>
+          <w:ilvl w:val="0"/>
+          <w:numId w:val="1"/>
+        </w:numPr>
+      </w:pPr>
+      <w:r>
+        <w:t>Past 5 years</w:t>
+      </w:r>
+    </w:p>
+    <w:p>
+      <w:pPr>
+        <w:ind w:left="720"/>
+      </w:pPr>
+      <w:r>
+        <w:rPr>
+          <w:b/>
+        </w:rPr>
+        <w:t xml:space="preserve">Description: </w:t>
+      </w:r>
+      <w:r>
+        <w:t>To</w:t>
+      </w:r>
+      <w:r>
+        <w:rPr>
+          <w:b/>
+        </w:rPr>
         <w:t xml:space="preserve"> </w:t>
       </w:r>
-    </w:p>
+      <w:r>
+        <w:t xml:space="preserve">get the stock price of </w:t>
+      </w:r>
+      <w:r>
+        <w:t>past 5 years</w:t>
+      </w:r>
+    </w:p>
+    <w:p>
+      <w:pPr>
+        <w:ind w:left="720"/>
+      </w:pPr>
+      <w:r>
+        <w:rPr>
+          <w:b/>
+        </w:rPr>
+        <w:t>P</w:t>
+      </w:r>
+      <w:r>
+        <w:rPr>
+          <w:b/>
+        </w:rPr>
+        <w:t>ath:</w:t>
+      </w:r>
+      <w:r>
+        <w:t xml:space="preserve"> /stock/v1/</w:t>
+      </w:r>
+      <w:r>
+        <w:t>past-5-years</w:t>
+      </w:r>
+    </w:p>
+    <w:p>
+      <w:pPr>
+        <w:ind w:left="720"/>
+      </w:pPr>
+      <w:r>
+        <w:rPr>
+          <w:b/>
+        </w:rPr>
+        <w:t>Method:</w:t>
+      </w:r>
+      <w:r>
+        <w:t xml:space="preserve"> Get</w:t>
+      </w:r>
+    </w:p>
+    <w:p>
+      <w:pPr>
+        <w:ind w:left="720"/>
+      </w:pPr>
+      <w:r>
+        <w:rPr>
+          <w:b/>
+        </w:rPr>
+        <w:t>P</w:t>
+      </w:r>
+      <w:r>
+        <w:rPr>
+          <w:b/>
+        </w:rPr>
+        <w:t xml:space="preserve">arameter: </w:t>
+      </w:r>
+      <w:r>
+        <w:rPr>
+          <w:b/>
+        </w:rPr>
+        <w:t>(The same as Period)</w:t>
+      </w:r>
+      <w:bookmarkStart w:id="0" w:name="_GoBack"/>
+      <w:bookmarkEnd w:id="0"/>
+    </w:p>
+    <w:tbl>
+      <w:tblPr>
+        <w:tblStyle w:val="TableGrid"/>
+        <w:tblW w:w="0" w:type="auto"/>
+        <w:tblInd w:w="720" w:type="dxa"/>
+        <w:tblLook w:val="04A0" w:firstRow="1" w:lastRow="0" w:firstColumn="1" w:lastColumn="0" w:noHBand="0" w:noVBand="1"/>
+      </w:tblPr>
+      <w:tblGrid>
+        <w:gridCol w:w="2868"/>
+        <w:gridCol w:w="2879"/>
+        <w:gridCol w:w="2879"/>
+      </w:tblGrid>
+      <w:tr>
+        <w:tc>
+          <w:tcPr>
+            <w:tcW w:w="2868" w:type="dxa"/>
+          </w:tcPr>
+          <w:p>
+            <w:pPr>
+              <w:jc w:val="center"/>
+              <w:rPr>
+                <w:b/>
+              </w:rPr>
+            </w:pPr>
+            <w:r>
+              <w:rPr>
+                <w:b/>
+              </w:rPr>
+              <w:t>Name</w:t>
+            </w:r>
+          </w:p>
+        </w:tc>
+        <w:tc>
+          <w:tcPr>
+            <w:tcW w:w="2879" w:type="dxa"/>
+          </w:tcPr>
+          <w:p>
+            <w:pPr>
+              <w:jc w:val="center"/>
+              <w:rPr>
+                <w:b/>
+              </w:rPr>
+            </w:pPr>
+            <w:r>
+              <w:rPr>
+                <w:b/>
+              </w:rPr>
+              <w:t>Description</w:t>
+            </w:r>
+          </w:p>
+        </w:tc>
+        <w:tc>
+          <w:tcPr>
+            <w:tcW w:w="2879" w:type="dxa"/>
+          </w:tcPr>
+          <w:p>
+            <w:pPr>
+              <w:jc w:val="center"/>
+              <w:rPr>
+                <w:b/>
+              </w:rPr>
+            </w:pPr>
+            <w:r>
+              <w:rPr>
+                <w:b/>
+              </w:rPr>
+              <w:t>Example</w:t>
+            </w:r>
+          </w:p>
+        </w:tc>
+      </w:tr>
+      <w:tr>
+        <w:tc>
+          <w:tcPr>
+            <w:tcW w:w="2868" w:type="dxa"/>
+          </w:tcPr>
+          <w:p>
+            <w:pPr>
+              <w:jc w:val="center"/>
+            </w:pPr>
+            <w:r>
+              <w:t>symbol</w:t>
+            </w:r>
+          </w:p>
+        </w:tc>
+        <w:tc>
+          <w:tcPr>
+            <w:tcW w:w="2879" w:type="dxa"/>
+          </w:tcPr>
+          <w:p>
+            <w:pPr>
+              <w:jc w:val="center"/>
+            </w:pPr>
+            <w:r>
+              <w:t>name of the stock</w:t>
+            </w:r>
+          </w:p>
+        </w:tc>
+        <w:tc>
+          <w:tcPr>
+            <w:tcW w:w="2879" w:type="dxa"/>
+          </w:tcPr>
+          <w:p>
+            <w:pPr>
+              <w:jc w:val="center"/>
+            </w:pPr>
+            <w:r>
+              <w:t>APPL</w:t>
+            </w:r>
+          </w:p>
+        </w:tc>
+      </w:tr>
+    </w:tbl>
+    <w:p>
+      <w:pPr>
+        <w:rPr>
+          <w:rFonts w:hint="eastAsia"/>
+        </w:rPr>
+      </w:pPr>
+    </w:p>
+    <w:p>
+      <w:pPr>
+        <w:ind w:left="720"/>
+        <w:rPr>
+          <w:b/>
+        </w:rPr>
+      </w:pPr>
+      <w:r>
+        <w:rPr>
+          <w:b/>
+        </w:rPr>
+        <w:t>R</w:t>
+      </w:r>
+      <w:r>
+        <w:rPr>
+          <w:b/>
+        </w:rPr>
+        <w:t xml:space="preserve">eturn: </w:t>
+      </w:r>
+    </w:p>
+    <w:tbl>
+      <w:tblPr>
+        <w:tblStyle w:val="TableGrid"/>
+        <w:tblW w:w="0" w:type="auto"/>
+        <w:tblInd w:w="720" w:type="dxa"/>
+        <w:tblLook w:val="04A0" w:firstRow="1" w:lastRow="0" w:firstColumn="1" w:lastColumn="0" w:noHBand="0" w:noVBand="1"/>
+      </w:tblPr>
+      <w:tblGrid>
+        <w:gridCol w:w="2858"/>
+        <w:gridCol w:w="2888"/>
+        <w:gridCol w:w="2884"/>
+      </w:tblGrid>
+      <w:tr>
+        <w:tc>
+          <w:tcPr>
+            <w:tcW w:w="2858" w:type="dxa"/>
+          </w:tcPr>
+          <w:p>
+            <w:pPr>
+              <w:jc w:val="center"/>
+              <w:rPr>
+                <w:b/>
+              </w:rPr>
+            </w:pPr>
+            <w:r>
+              <w:rPr>
+                <w:b/>
+              </w:rPr>
+              <w:t>Name</w:t>
+            </w:r>
+          </w:p>
+        </w:tc>
+        <w:tc>
+          <w:tcPr>
+            <w:tcW w:w="2888" w:type="dxa"/>
+          </w:tcPr>
+          <w:p>
+            <w:pPr>
+              <w:jc w:val="center"/>
+              <w:rPr>
+                <w:b/>
+              </w:rPr>
+            </w:pPr>
+            <w:r>
+              <w:rPr>
+                <w:b/>
+              </w:rPr>
+              <w:t>Description</w:t>
+            </w:r>
+          </w:p>
+        </w:tc>
+        <w:tc>
+          <w:tcPr>
+            <w:tcW w:w="2884" w:type="dxa"/>
+          </w:tcPr>
+          <w:p>
+            <w:pPr>
+              <w:jc w:val="center"/>
+              <w:rPr>
+                <w:b/>
+              </w:rPr>
+            </w:pPr>
+            <w:r>
+              <w:rPr>
+                <w:b/>
+              </w:rPr>
+              <w:t>Example</w:t>
+            </w:r>
+          </w:p>
+        </w:tc>
+      </w:tr>
+      <w:tr>
+        <w:tc>
+          <w:tcPr>
+            <w:tcW w:w="2858" w:type="dxa"/>
+          </w:tcPr>
+          <w:p>
+            <w:pPr>
+              <w:jc w:val="center"/>
+            </w:pPr>
+            <w:r>
+              <w:t>symbol</w:t>
+            </w:r>
+          </w:p>
+        </w:tc>
+        <w:tc>
+          <w:tcPr>
+            <w:tcW w:w="2888" w:type="dxa"/>
+          </w:tcPr>
+          <w:p>
+            <w:pPr>
+              <w:jc w:val="center"/>
+            </w:pPr>
+            <w:r>
+              <w:t>name of the stock</w:t>
+            </w:r>
+          </w:p>
+        </w:tc>
+        <w:tc>
+          <w:tcPr>
+            <w:tcW w:w="2884" w:type="dxa"/>
+          </w:tcPr>
+          <w:p>
+            <w:pPr>
+              <w:jc w:val="center"/>
+            </w:pPr>
+            <w:r>
+              <w:t>APPL</w:t>
+            </w:r>
+          </w:p>
+        </w:tc>
+      </w:tr>
+      <w:tr>
+        <w:tc>
+          <w:tcPr>
+            <w:tcW w:w="2858" w:type="dxa"/>
+          </w:tcPr>
+          <w:p>
+            <w:pPr>
+              <w:jc w:val="center"/>
+            </w:pPr>
+            <w:r>
+              <w:t>history</w:t>
+            </w:r>
+          </w:p>
+        </w:tc>
+        <w:tc>
+          <w:tcPr>
+            <w:tcW w:w="2888" w:type="dxa"/>
+          </w:tcPr>
+          <w:p>
+            <w:pPr>
+              <w:jc w:val="center"/>
+            </w:pPr>
+            <w:r>
+              <w:t>contain all the data</w:t>
+            </w:r>
+          </w:p>
+        </w:tc>
+        <w:tc>
+          <w:tcPr>
+            <w:tcW w:w="2884" w:type="dxa"/>
+          </w:tcPr>
+          <w:p>
+            <w:pPr>
+              <w:jc w:val="center"/>
+            </w:pPr>
+            <w:r>
+              <w:t>See the example</w:t>
+            </w:r>
+          </w:p>
+        </w:tc>
+      </w:tr>
+    </w:tbl>
     <w:p>
       <w:pPr>
         <w:ind w:firstLine="720"/>
       </w:pPr>
       <w:r>
-        <w:t xml:space="preserve">         "open":"262.71",</w:t>
+        <w:rPr>
+          <w:b/>
+        </w:rPr>
+        <w:t xml:space="preserve">note: </w:t>
+      </w:r>
+      <w:r>
+        <w:t>recommend using “close” for showing the graph</w:t>
       </w:r>
     </w:p>
     <w:p>
       <w:pPr>
         <w:ind w:firstLine="720"/>
       </w:pPr>
-      <w:r>
-        <w:t xml:space="preserve">         "close":"266.37",</w:t>
-      </w:r>
-    </w:p>
-    <w:p>
-      <w:pPr>
-        <w:ind w:firstLine="720"/>
-      </w:pPr>
-      <w:r>
-        <w:t xml:space="preserve">         "high":"266.44",</w:t>
-      </w:r>
-    </w:p>
-    <w:p>
-      <w:pPr>
-        <w:ind w:firstLine="720"/>
-      </w:pPr>
-      <w:r>
-        <w:t xml:space="preserve">         "low":"262.52",</w:t>
-      </w:r>
-    </w:p>
-    <w:p>
-      <w:pPr>
-        <w:ind w:firstLine="720"/>
-      </w:pPr>
-      <w:r>
-        <w:t xml:space="preserve">         "volume":"21029517"</w:t>
-      </w:r>
-    </w:p>
-    <w:p>
-      <w:pPr>
-        <w:ind w:firstLine="720"/>
-      </w:pPr>
-      <w:r>
-        <w:t xml:space="preserve">      },</w:t>
-      </w:r>
-    </w:p>
-    <w:p>
-      <w:pPr>
-        <w:ind w:firstLine="720"/>
-      </w:pPr>
-      <w:r>
-        <w:t xml:space="preserve">      "2019-11-26</w:t>
-      </w:r>
-      <w:proofErr w:type="gramStart"/>
-      <w:r>
-        <w:t>":{</w:t>
-      </w:r>
-      <w:proofErr w:type="gramEnd"/>
-      <w:r>
-        <w:t xml:space="preserve"> </w:t>
-      </w:r>
-    </w:p>
-    <w:p>
-      <w:pPr>
-        <w:ind w:firstLine="720"/>
-      </w:pPr>
-      <w:r>
-        <w:t xml:space="preserve">         "open":"266.94",</w:t>
-      </w:r>
-    </w:p>
-    <w:p>
-      <w:pPr>
-        <w:ind w:firstLine="720"/>
-      </w:pPr>
-      <w:r>
-        <w:t xml:space="preserve">         "close":"264.29",</w:t>
-      </w:r>
-    </w:p>
-    <w:p>
-      <w:pPr>
-        <w:ind w:firstLine="720"/>
-      </w:pPr>
-      <w:r>
-        <w:t xml:space="preserve">         "high":"267.16",</w:t>
-      </w:r>
-    </w:p>
-    <w:p>
-      <w:pPr>
-        <w:ind w:firstLine="720"/>
-      </w:pPr>
-      <w:r>
-        <w:t xml:space="preserve">         "low":"262.50",</w:t>
-      </w:r>
-    </w:p>
-    <w:p>
-      <w:pPr>
-        <w:ind w:firstLine="720"/>
-      </w:pPr>
-      <w:r>
-        <w:t xml:space="preserve">         "volume":"26334882"</w:t>
-      </w:r>
-    </w:p>
-    <w:p>
-      <w:pPr>
-        <w:ind w:firstLine="720"/>
-      </w:pPr>
-      <w:r>
-        <w:t xml:space="preserve">      },</w:t>
-      </w:r>
-    </w:p>
-    <w:p>
-      <w:pPr>
-        <w:ind w:firstLine="720"/>
-      </w:pPr>
-      <w:r>
-        <w:t xml:space="preserve">      "2019-11-27</w:t>
-      </w:r>
-      <w:proofErr w:type="gramStart"/>
-      <w:r>
-        <w:t>":{</w:t>
-      </w:r>
-      <w:proofErr w:type="gramEnd"/>
-      <w:r>
-        <w:t xml:space="preserve"> </w:t>
-      </w:r>
-    </w:p>
-    <w:p>
-      <w:pPr>
-        <w:ind w:firstLine="720"/>
-      </w:pPr>
-      <w:r>
-        <w:t xml:space="preserve">         "open":"265.58",</w:t>
-      </w:r>
-    </w:p>
-    <w:p>
-      <w:pPr>
-        <w:ind w:firstLine="720"/>
-      </w:pPr>
-      <w:r>
-        <w:t xml:space="preserve">         "close":"267.84",</w:t>
-      </w:r>
-    </w:p>
-    <w:p>
-      <w:pPr>
-        <w:ind w:firstLine="720"/>
-      </w:pPr>
-      <w:r>
-        <w:t xml:space="preserve">         "high":"267.98",</w:t>
-      </w:r>
-    </w:p>
-    <w:p>
-      <w:pPr>
-        <w:ind w:firstLine="720"/>
-      </w:pPr>
-      <w:r>
-        <w:t xml:space="preserve">         "low":"265.31",</w:t>
-      </w:r>
-    </w:p>
-    <w:p>
-      <w:pPr>
-        <w:ind w:firstLine="720"/>
-      </w:pPr>
-      <w:r>
-        <w:t xml:space="preserve">         "volume":"15342229"</w:t>
-      </w:r>
-    </w:p>
-    <w:p>
-      <w:pPr>
-        <w:ind w:firstLine="720"/>
-      </w:pPr>
-      <w:r>
-        <w:t xml:space="preserve">      }</w:t>
-      </w:r>
-    </w:p>
-    <w:p>
-      <w:pPr>
-        <w:ind w:firstLine="720"/>
-      </w:pPr>
-      <w:r>
-        <w:t xml:space="preserve">   }</w:t>
-      </w:r>
-    </w:p>
-    <w:p>
-      <w:pPr>
-        <w:ind w:firstLine="720"/>
-      </w:pPr>
-      <w:r>
-        <w:lastRenderedPageBreak/>
-        <w:t>}</w:t>
-      </w:r>
     </w:p>
     <w:p>
       <w:pPr>
@@ -3468,7 +5669,7 @@
 </file>
 
 <file path=customXml/itemProps1.xml><?xml version="1.0" encoding="utf-8"?>
-<ds:datastoreItem xmlns:ds="http://schemas.openxmlformats.org/officeDocument/2006/customXml" ds:itemID="{18DD0C7E-6508-459E-A2C7-2A7E553C2744}">
+<ds:datastoreItem xmlns:ds="http://schemas.openxmlformats.org/officeDocument/2006/customXml" ds:itemID="{5A96E2FE-98B0-465B-8A62-2F4737B22832}">
   <ds:schemaRefs>
     <ds:schemaRef ds:uri="http://schemas.openxmlformats.org/officeDocument/2006/bibliography"/>
   </ds:schemaRefs>

</xml_diff>

<commit_message>
fix a mistake in API document
</commit_message>
<xml_diff>
--- a/Stock API.docx
+++ b/Stock API.docx
@@ -24,7 +24,13 @@
     </w:p>
     <w:p>
       <w:r>
-        <w:t>Description: This web service provides stock data of current price, intraday and a period by handing the request to another stock web service (</w:t>
+        <w:rPr>
+          <w:b/>
+        </w:rPr>
+        <w:t>Description</w:t>
+      </w:r>
+      <w:r>
+        <w:t>: This web service provides stock data of current price, intraday and a period by handing the request to another stock web service (</w:t>
       </w:r>
       <w:r>
         <w:t>https://www.worldtradingdata.com</w:t>
@@ -241,7 +247,16 @@
               <w:jc w:val="center"/>
             </w:pPr>
             <w:r>
-              <w:t>APPL</w:t>
+              <w:t>A</w:t>
+            </w:r>
+            <w:r>
+              <w:rPr>
+                <w:rFonts w:hint="eastAsia"/>
+              </w:rPr>
+              <w:t>A</w:t>
+            </w:r>
+            <w:r>
+              <w:t>PL</w:t>
             </w:r>
           </w:p>
         </w:tc>
@@ -375,7 +390,13 @@
               <w:jc w:val="center"/>
             </w:pPr>
             <w:r>
-              <w:t>APPL</w:t>
+              <w:t>A</w:t>
+            </w:r>
+            <w:r>
+              <w:t>A</w:t>
+            </w:r>
+            <w:r>
+              <w:t>PL</w:t>
             </w:r>
           </w:p>
         </w:tc>
@@ -571,7 +592,15 @@
         <w:t>"</w:t>
       </w:r>
       <w:r>
-        <w:t>APPL</w:t>
+        <w:t>A</w:t>
+      </w:r>
+      <w:r>
+        <w:t>A</w:t>
+      </w:r>
+      <w:bookmarkStart w:id="0" w:name="_GoBack"/>
+      <w:bookmarkEnd w:id="0"/>
+      <w:r>
+        <w:t>PL</w:t>
       </w:r>
       <w:proofErr w:type="spellEnd"/>
       <w:r>
@@ -907,7 +936,7 @@
               <w:jc w:val="center"/>
             </w:pPr>
             <w:r>
-              <w:t>APPL</w:t>
+              <w:t>AAPL</w:t>
             </w:r>
           </w:p>
         </w:tc>
@@ -1112,7 +1141,7 @@
               <w:jc w:val="center"/>
             </w:pPr>
             <w:r>
-              <w:t>APPL</w:t>
+              <w:t>AAPL</w:t>
             </w:r>
           </w:p>
         </w:tc>
@@ -1936,7 +1965,7 @@
               <w:jc w:val="center"/>
             </w:pPr>
             <w:r>
-              <w:t>APPL</w:t>
+              <w:t>AAPL</w:t>
             </w:r>
           </w:p>
         </w:tc>
@@ -2162,7 +2191,7 @@
               <w:jc w:val="center"/>
             </w:pPr>
             <w:r>
-              <w:t>APPL</w:t>
+              <w:t>AAPL</w:t>
             </w:r>
           </w:p>
         </w:tc>
@@ -2533,10 +2562,7 @@
         <w:t xml:space="preserve"> </w:t>
       </w:r>
       <w:r>
-        <w:t xml:space="preserve">get the stock price of </w:t>
-      </w:r>
-      <w:r>
-        <w:t>current week</w:t>
+        <w:t>get the stock price of current week</w:t>
       </w:r>
     </w:p>
     <w:p>
@@ -2556,10 +2582,7 @@
         <w:t>ath:</w:t>
       </w:r>
       <w:r>
-        <w:t xml:space="preserve"> /stock/v1/</w:t>
-      </w:r>
-      <w:r>
-        <w:t>current-week</w:t>
+        <w:t xml:space="preserve"> /stock/v1/current-week</w:t>
       </w:r>
     </w:p>
     <w:p>
@@ -2700,7 +2723,7 @@
               <w:jc w:val="center"/>
             </w:pPr>
             <w:r>
-              <w:t>APPL</w:t>
+              <w:t>AAPL</w:t>
             </w:r>
           </w:p>
         </w:tc>
@@ -2922,7 +2945,7 @@
               <w:jc w:val="center"/>
             </w:pPr>
             <w:r>
-              <w:t>APPL</w:t>
+              <w:t>AAPL</w:t>
             </w:r>
           </w:p>
         </w:tc>
@@ -3020,10 +3043,7 @@
         <w:t xml:space="preserve"> </w:t>
       </w:r>
       <w:r>
-        <w:t xml:space="preserve">get the stock price of </w:t>
-      </w:r>
-      <w:r>
-        <w:t>past week</w:t>
+        <w:t>get the stock price of past week</w:t>
       </w:r>
     </w:p>
     <w:p>
@@ -3043,10 +3063,7 @@
         <w:t>ath:</w:t>
       </w:r>
       <w:r>
-        <w:t xml:space="preserve"> /stock/v1/</w:t>
-      </w:r>
-      <w:r>
-        <w:t>past-week</w:t>
+        <w:t xml:space="preserve"> /stock/v1/past-week</w:t>
       </w:r>
     </w:p>
     <w:p>
@@ -3187,7 +3204,7 @@
               <w:jc w:val="center"/>
             </w:pPr>
             <w:r>
-              <w:t>APPL</w:t>
+              <w:t>AAPL</w:t>
             </w:r>
           </w:p>
         </w:tc>
@@ -3397,7 +3414,7 @@
               <w:jc w:val="center"/>
             </w:pPr>
             <w:r>
-              <w:t>APPL</w:t>
+              <w:t>AAPL</w:t>
             </w:r>
           </w:p>
         </w:tc>
@@ -3490,13 +3507,7 @@
         <w:t xml:space="preserve"> </w:t>
       </w:r>
       <w:r>
-        <w:t xml:space="preserve">get the </w:t>
-      </w:r>
-      <w:r>
-        <w:t xml:space="preserve">month-to-date </w:t>
-      </w:r>
-      <w:r>
-        <w:t>stock price</w:t>
+        <w:t>get the month-to-date stock price</w:t>
       </w:r>
     </w:p>
     <w:p>
@@ -3516,10 +3527,7 @@
         <w:t>ath:</w:t>
       </w:r>
       <w:r>
-        <w:t xml:space="preserve"> /stock/v1/</w:t>
-      </w:r>
-      <w:r>
-        <w:t>month-to-date</w:t>
+        <w:t xml:space="preserve"> /stock/v1/month-to-date</w:t>
       </w:r>
     </w:p>
     <w:p>
@@ -3660,7 +3668,7 @@
               <w:jc w:val="center"/>
             </w:pPr>
             <w:r>
-              <w:t>APPL</w:t>
+              <w:t>AAPL</w:t>
             </w:r>
           </w:p>
         </w:tc>
@@ -3690,19 +3698,7 @@
         <w:rPr>
           <w:b/>
         </w:rPr>
-        <w:t xml:space="preserve">(The same as </w:t>
-      </w:r>
-      <w:r>
-        <w:rPr>
-          <w:b/>
-        </w:rPr>
-        <w:t>Period</w:t>
-      </w:r>
-      <w:r>
-        <w:rPr>
-          <w:b/>
-        </w:rPr>
-        <w:t>)</w:t>
+        <w:t>(The same as Period)</w:t>
       </w:r>
     </w:p>
     <w:tbl>
@@ -3812,7 +3808,7 @@
               <w:jc w:val="center"/>
             </w:pPr>
             <w:r>
-              <w:t>APPL</w:t>
+              <w:t>AAPL</w:t>
             </w:r>
           </w:p>
         </w:tc>
@@ -3910,13 +3906,7 @@
         <w:t xml:space="preserve"> </w:t>
       </w:r>
       <w:r>
-        <w:t xml:space="preserve">get the </w:t>
-      </w:r>
-      <w:r>
-        <w:t xml:space="preserve">year-to-date </w:t>
-      </w:r>
-      <w:r>
-        <w:t>stock price</w:t>
+        <w:t>get the year-to-date stock price</w:t>
       </w:r>
     </w:p>
     <w:p>
@@ -3936,10 +3926,7 @@
         <w:t>ath:</w:t>
       </w:r>
       <w:r>
-        <w:t xml:space="preserve"> /stock/v1/</w:t>
-      </w:r>
-      <w:r>
-        <w:t>year-to-date</w:t>
+        <w:t xml:space="preserve"> /stock/v1/year-to-date</w:t>
       </w:r>
     </w:p>
     <w:p>
@@ -4086,7 +4073,7 @@
               <w:jc w:val="center"/>
             </w:pPr>
             <w:r>
-              <w:t>APPL</w:t>
+              <w:t>AAPL</w:t>
             </w:r>
           </w:p>
         </w:tc>
@@ -4220,7 +4207,7 @@
               <w:jc w:val="center"/>
             </w:pPr>
             <w:r>
-              <w:t>APPL</w:t>
+              <w:t>AAPL</w:t>
             </w:r>
           </w:p>
         </w:tc>
@@ -4319,10 +4306,7 @@
         <w:t xml:space="preserve"> </w:t>
       </w:r>
       <w:r>
-        <w:t xml:space="preserve">get the stock price of </w:t>
-      </w:r>
-      <w:r>
-        <w:t>past 5 years</w:t>
+        <w:t>get the stock price of past 5 years</w:t>
       </w:r>
     </w:p>
     <w:p>
@@ -4342,10 +4326,7 @@
         <w:t>ath:</w:t>
       </w:r>
       <w:r>
-        <w:t xml:space="preserve"> /stock/v1/</w:t>
-      </w:r>
-      <w:r>
-        <w:t>past-5-years</w:t>
+        <w:t xml:space="preserve"> /stock/v1/past-5-years</w:t>
       </w:r>
     </w:p>
     <w:p>
@@ -4384,8 +4365,6 @@
         </w:rPr>
         <w:t>(The same as Period)</w:t>
       </w:r>
-      <w:bookmarkStart w:id="0" w:name="_GoBack"/>
-      <w:bookmarkEnd w:id="0"/>
     </w:p>
     <w:tbl>
       <w:tblPr>
@@ -4494,19 +4473,13 @@
               <w:jc w:val="center"/>
             </w:pPr>
             <w:r>
-              <w:t>APPL</w:t>
+              <w:t>AAPL</w:t>
             </w:r>
           </w:p>
         </w:tc>
       </w:tr>
     </w:tbl>
-    <w:p>
-      <w:pPr>
-        <w:rPr>
-          <w:rFonts w:hint="eastAsia"/>
-        </w:rPr>
-      </w:pPr>
-    </w:p>
+    <w:p/>
     <w:p>
       <w:pPr>
         <w:ind w:left="720"/>
@@ -4634,7 +4607,7 @@
               <w:jc w:val="center"/>
             </w:pPr>
             <w:r>
-              <w:t>APPL</w:t>
+              <w:t>AAPL</w:t>
             </w:r>
           </w:p>
         </w:tc>
@@ -5669,7 +5642,7 @@
 </file>
 
 <file path=customXml/itemProps1.xml><?xml version="1.0" encoding="utf-8"?>
-<ds:datastoreItem xmlns:ds="http://schemas.openxmlformats.org/officeDocument/2006/customXml" ds:itemID="{5A96E2FE-98B0-465B-8A62-2F4737B22832}">
+<ds:datastoreItem xmlns:ds="http://schemas.openxmlformats.org/officeDocument/2006/customXml" ds:itemID="{F97B43A3-5AA7-4596-9894-B59DE2A48960}">
   <ds:schemaRefs>
     <ds:schemaRef ds:uri="http://schemas.openxmlformats.org/officeDocument/2006/bibliography"/>
   </ds:schemaRefs>

</xml_diff>

<commit_message>
add a post method of /stock/v1/current
</commit_message>
<xml_diff>
--- a/Stock API.docx
+++ b/Stock API.docx
@@ -597,124 +597,630 @@
       <w:r>
         <w:t>A</w:t>
       </w:r>
+      <w:r>
+        <w:t>PL</w:t>
+      </w:r>
+      <w:proofErr w:type="spellEnd"/>
+      <w:r>
+        <w:t>"</w:t>
+      </w:r>
+      <w:r>
+        <w:t>,</w:t>
+      </w:r>
+    </w:p>
+    <w:p>
+      <w:r>
+        <w:tab/>
+      </w:r>
+      <w:r>
+        <w:tab/>
+      </w:r>
+      <w:r>
+        <w:t>"</w:t>
+      </w:r>
+      <w:r>
+        <w:t>price</w:t>
+      </w:r>
+      <w:r>
+        <w:t>"</w:t>
+      </w:r>
+      <w:r>
+        <w:t>:</w:t>
+      </w:r>
+      <w:r>
+        <w:t>"</w:t>
+      </w:r>
+      <w:r>
+        <w:t>267.84</w:t>
+      </w:r>
+      <w:r>
+        <w:t>"</w:t>
+      </w:r>
+      <w:r>
+        <w:t>,</w:t>
+      </w:r>
+    </w:p>
+    <w:p>
+      <w:r>
+        <w:tab/>
+      </w:r>
+      <w:r>
+        <w:tab/>
+      </w:r>
+      <w:r>
+        <w:t>"</w:t>
+      </w:r>
+      <w:r>
+        <w:t>day_change</w:t>
+      </w:r>
+      <w:r>
+        <w:t>"</w:t>
+      </w:r>
+      <w:r>
+        <w:t>:</w:t>
+      </w:r>
+      <w:r>
+        <w:t>"</w:t>
+      </w:r>
+      <w:r>
+        <w:t>3.55</w:t>
+      </w:r>
+      <w:r>
+        <w:t>"</w:t>
+      </w:r>
+      <w:r>
+        <w:t>,</w:t>
+      </w:r>
+    </w:p>
+    <w:p>
+      <w:r>
+        <w:tab/>
+      </w:r>
+      <w:r>
+        <w:tab/>
+      </w:r>
+      <w:r>
+        <w:t>"</w:t>
+      </w:r>
+      <w:proofErr w:type="spellStart"/>
+      <w:r>
+        <w:t>change_pct</w:t>
+      </w:r>
+      <w:proofErr w:type="spellEnd"/>
+      <w:r>
+        <w:t>"</w:t>
+      </w:r>
+      <w:r>
+        <w:t>:</w:t>
+      </w:r>
+      <w:r>
+        <w:t xml:space="preserve"> </w:t>
+      </w:r>
+      <w:r>
+        <w:t>"</w:t>
+      </w:r>
+      <w:r>
+        <w:t>1.34</w:t>
+      </w:r>
+      <w:r>
+        <w:t>"</w:t>
+      </w:r>
+    </w:p>
+    <w:p>
+      <w:pPr>
+        <w:ind w:firstLine="720"/>
+      </w:pPr>
+      <w:r>
+        <w:t>}</w:t>
+      </w:r>
+    </w:p>
+    <w:p>
+      <w:pPr>
+        <w:pStyle w:val="Heading2"/>
+        <w:numPr>
+          <w:ilvl w:val="0"/>
+          <w:numId w:val="1"/>
+        </w:numPr>
+      </w:pPr>
+      <w:r>
+        <w:lastRenderedPageBreak/>
+        <w:t>Current Price</w:t>
+      </w:r>
+    </w:p>
+    <w:p>
+      <w:pPr>
+        <w:ind w:left="720"/>
+      </w:pPr>
+      <w:r>
+        <w:rPr>
+          <w:b/>
+        </w:rPr>
+        <w:t xml:space="preserve">Description: </w:t>
+      </w:r>
+      <w:r>
+        <w:t>To</w:t>
+      </w:r>
+      <w:r>
+        <w:rPr>
+          <w:b/>
+        </w:rPr>
+        <w:t xml:space="preserve"> </w:t>
+      </w:r>
+      <w:r>
+        <w:t>get the current price and the change of a stock</w:t>
+      </w:r>
+      <w:r>
+        <w:t xml:space="preserve"> list</w:t>
+      </w:r>
+    </w:p>
+    <w:p>
+      <w:pPr>
+        <w:ind w:left="720"/>
+      </w:pPr>
+      <w:r>
+        <w:rPr>
+          <w:b/>
+        </w:rPr>
+        <w:t>P</w:t>
+      </w:r>
+      <w:r>
+        <w:rPr>
+          <w:b/>
+        </w:rPr>
+        <w:t>ath:</w:t>
+      </w:r>
+      <w:r>
+        <w:t xml:space="preserve"> /stock/v1/current</w:t>
+      </w:r>
+    </w:p>
+    <w:p>
+      <w:pPr>
+        <w:ind w:left="720"/>
+      </w:pPr>
+      <w:r>
+        <w:rPr>
+          <w:b/>
+        </w:rPr>
+        <w:t>Method:</w:t>
+      </w:r>
+      <w:r>
+        <w:t xml:space="preserve"> </w:t>
+      </w:r>
+      <w:r>
+        <w:rPr>
+          <w:rFonts w:hint="eastAsia"/>
+        </w:rPr>
+        <w:t>Post</w:t>
+      </w:r>
+    </w:p>
+    <w:p>
+      <w:pPr>
+        <w:ind w:left="720"/>
+      </w:pPr>
+      <w:r>
+        <w:rPr>
+          <w:b/>
+        </w:rPr>
+        <w:t xml:space="preserve">Body </w:t>
+      </w:r>
+      <w:r>
+        <w:rPr>
+          <w:rFonts w:hint="eastAsia"/>
+          <w:b/>
+        </w:rPr>
+        <w:t>E</w:t>
+      </w:r>
+      <w:r>
+        <w:rPr>
+          <w:b/>
+        </w:rPr>
+        <w:t>xample</w:t>
+      </w:r>
+      <w:r>
+        <w:rPr>
+          <w:b/>
+        </w:rPr>
+        <w:t xml:space="preserve">: </w:t>
+      </w:r>
+    </w:p>
+    <w:p>
+      <w:r>
+        <w:tab/>
+        <w:t>{</w:t>
+      </w:r>
+      <w:r>
+        <w:t>"</w:t>
+      </w:r>
+      <w:r>
+        <w:t>data</w:t>
+      </w:r>
+      <w:r>
+        <w:t>"</w:t>
+      </w:r>
+      <w:r>
+        <w:t>: [{</w:t>
+      </w:r>
+      <w:r>
+        <w:t>"</w:t>
+      </w:r>
+      <w:r>
+        <w:t>symbol</w:t>
+      </w:r>
+      <w:r>
+        <w:t>"</w:t>
+      </w:r>
+      <w:r>
+        <w:t xml:space="preserve">: </w:t>
+      </w:r>
+      <w:r>
+        <w:t>"</w:t>
+      </w:r>
+      <w:r>
+        <w:t>AAPL</w:t>
+      </w:r>
+      <w:r>
+        <w:t>"</w:t>
+      </w:r>
+      <w:r>
+        <w:t>}, {</w:t>
+      </w:r>
+      <w:r>
+        <w:t>"</w:t>
+      </w:r>
+      <w:r>
+        <w:t>symbol</w:t>
+      </w:r>
+      <w:r>
+        <w:t>"</w:t>
+      </w:r>
+      <w:r>
+        <w:t xml:space="preserve">: </w:t>
+      </w:r>
+      <w:r>
+        <w:t>"</w:t>
+      </w:r>
+      <w:r>
+        <w:t>SNAP</w:t>
+      </w:r>
+      <w:r>
+        <w:t>"</w:t>
+      </w:r>
+      <w:r>
+        <w:t>}]}</w:t>
+      </w:r>
+    </w:p>
+    <w:p>
+      <w:pPr>
+        <w:ind w:left="720"/>
+        <w:rPr>
+          <w:b/>
+        </w:rPr>
+      </w:pPr>
+      <w:r>
+        <w:rPr>
+          <w:b/>
+        </w:rPr>
+        <w:t>R</w:t>
+      </w:r>
+      <w:r>
+        <w:rPr>
+          <w:b/>
+        </w:rPr>
+        <w:t xml:space="preserve">eturn: </w:t>
+      </w:r>
+    </w:p>
+    <w:p>
+      <w:r>
+        <w:tab/>
+        <w:t>{</w:t>
+      </w:r>
+      <w:r>
+        <w:t>"</w:t>
+      </w:r>
+      <w:r>
+        <w:t>data</w:t>
+      </w:r>
+      <w:proofErr w:type="gramStart"/>
+      <w:r>
+        <w:t>"</w:t>
+      </w:r>
+      <w:r>
+        <w:t>:[</w:t>
+      </w:r>
+      <w:proofErr w:type="gramEnd"/>
+    </w:p>
+    <w:p>
+      <w:pPr>
+        <w:ind w:left="720" w:firstLine="720"/>
+      </w:pPr>
+      <w:r>
+        <w:t>{</w:t>
+      </w:r>
+    </w:p>
+    <w:p>
+      <w:pPr>
+        <w:ind w:left="720" w:firstLine="720"/>
+      </w:pPr>
+      <w:r>
+        <w:tab/>
+      </w:r>
+      <w:r>
+        <w:t>"</w:t>
+      </w:r>
+      <w:r>
+        <w:t>key</w:t>
+      </w:r>
+      <w:r>
+        <w:t>"</w:t>
+      </w:r>
+      <w:r>
+        <w:t>: 0,</w:t>
+      </w:r>
+    </w:p>
+    <w:p>
+      <w:pPr>
+        <w:ind w:left="1440" w:firstLine="720"/>
+      </w:pPr>
+      <w:r>
+        <w:t>"</w:t>
+      </w:r>
+      <w:proofErr w:type="spellStart"/>
+      <w:r>
+        <w:t>symbol":"AAPL</w:t>
+      </w:r>
+      <w:proofErr w:type="spellEnd"/>
+      <w:r>
+        <w:t>",</w:t>
+      </w:r>
+    </w:p>
+    <w:p>
+      <w:pPr>
+        <w:ind w:left="720"/>
+      </w:pPr>
+      <w:r>
+        <w:tab/>
+      </w:r>
+      <w:r>
+        <w:tab/>
+        <w:t>"price":"267.84",</w:t>
+      </w:r>
+    </w:p>
+    <w:p>
+      <w:pPr>
+        <w:ind w:left="720"/>
+      </w:pPr>
+      <w:r>
+        <w:tab/>
+      </w:r>
+      <w:r>
+        <w:tab/>
+        <w:t>"day_change":"3.55",</w:t>
+      </w:r>
+    </w:p>
+    <w:p>
+      <w:pPr>
+        <w:ind w:left="720"/>
+      </w:pPr>
+      <w:r>
+        <w:tab/>
+      </w:r>
+      <w:r>
+        <w:tab/>
+        <w:t>"</w:t>
+      </w:r>
+      <w:proofErr w:type="spellStart"/>
+      <w:r>
+        <w:t>change_pct</w:t>
+      </w:r>
+      <w:proofErr w:type="spellEnd"/>
+      <w:r>
+        <w:t>":</w:t>
+      </w:r>
+      <w:r>
+        <w:t xml:space="preserve"> </w:t>
+      </w:r>
+      <w:r>
+        <w:t>"1.34"</w:t>
+      </w:r>
+      <w:r>
+        <w:t>,</w:t>
+      </w:r>
+    </w:p>
+    <w:p>
+      <w:pPr>
+        <w:ind w:left="720"/>
+      </w:pPr>
+      <w:r>
+        <w:tab/>
+      </w:r>
+      <w:r>
+        <w:tab/>
+      </w:r>
+      <w:r>
+        <w:t>"</w:t>
+      </w:r>
+      <w:r>
+        <w:t>name</w:t>
+      </w:r>
+      <w:r>
+        <w:t>"</w:t>
+      </w:r>
+      <w:r>
+        <w:t xml:space="preserve">: </w:t>
+      </w:r>
+      <w:r>
+        <w:t>"</w:t>
+      </w:r>
+      <w:r>
+        <w:t>Apple Inc</w:t>
+      </w:r>
+      <w:r>
+        <w:t>"</w:t>
+      </w:r>
+    </w:p>
+    <w:p>
+      <w:pPr>
+        <w:ind w:left="720" w:firstLine="720"/>
+      </w:pPr>
+      <w:r>
+        <w:t>},</w:t>
+      </w:r>
+    </w:p>
+    <w:p>
+      <w:pPr>
+        <w:ind w:left="720" w:firstLine="720"/>
+      </w:pPr>
+      <w:r>
+        <w:t>{</w:t>
+      </w:r>
+    </w:p>
+    <w:p>
+      <w:pPr>
+        <w:ind w:left="720" w:firstLine="720"/>
+      </w:pPr>
+      <w:r>
+        <w:tab/>
+        <w:t xml:space="preserve">"key": </w:t>
+      </w:r>
+      <w:r>
+        <w:t>1</w:t>
+      </w:r>
+      <w:r>
+        <w:t>,</w:t>
+      </w:r>
+    </w:p>
+    <w:p>
+      <w:pPr>
+        <w:ind w:left="1440" w:firstLine="720"/>
+      </w:pPr>
+      <w:r>
+        <w:t>"</w:t>
+      </w:r>
+      <w:proofErr w:type="spellStart"/>
+      <w:r>
+        <w:t>symbol":"</w:t>
+      </w:r>
+      <w:r>
+        <w:t>SNAP</w:t>
+      </w:r>
+      <w:proofErr w:type="spellEnd"/>
+      <w:r>
+        <w:t>",</w:t>
+      </w:r>
+    </w:p>
+    <w:p>
+      <w:pPr>
+        <w:ind w:left="720"/>
+      </w:pPr>
+      <w:r>
+        <w:tab/>
+      </w:r>
+      <w:r>
+        <w:tab/>
+        <w:t>"price":"</w:t>
+      </w:r>
+      <w:r>
+        <w:t>15.00</w:t>
+      </w:r>
+      <w:r>
+        <w:t>",</w:t>
+      </w:r>
+    </w:p>
+    <w:p>
+      <w:pPr>
+        <w:ind w:left="720"/>
+      </w:pPr>
+      <w:r>
+        <w:tab/>
+      </w:r>
+      <w:r>
+        <w:tab/>
+        <w:t>"day_change":"</w:t>
+      </w:r>
+      <w:r>
+        <w:t>0.08</w:t>
+      </w:r>
+      <w:r>
+        <w:t>",</w:t>
+      </w:r>
+    </w:p>
+    <w:p>
+      <w:pPr>
+        <w:ind w:left="720"/>
+      </w:pPr>
+      <w:r>
+        <w:tab/>
+      </w:r>
+      <w:r>
+        <w:tab/>
+        <w:t>"</w:t>
+      </w:r>
+      <w:proofErr w:type="spellStart"/>
+      <w:r>
+        <w:t>change_pct</w:t>
+      </w:r>
+      <w:proofErr w:type="spellEnd"/>
+      <w:r>
+        <w:t>":</w:t>
+      </w:r>
+      <w:r>
+        <w:t xml:space="preserve"> </w:t>
+      </w:r>
+      <w:r>
+        <w:t>"</w:t>
+      </w:r>
+      <w:r>
+        <w:t>0.54</w:t>
+      </w:r>
+      <w:r>
+        <w:t>",</w:t>
+      </w:r>
+    </w:p>
+    <w:p>
+      <w:pPr>
+        <w:ind w:left="720"/>
+      </w:pPr>
+      <w:r>
+        <w:tab/>
+      </w:r>
+      <w:r>
+        <w:tab/>
+        <w:t>"name": "</w:t>
+      </w:r>
+      <w:r>
+        <w:t>Snap</w:t>
+      </w:r>
+      <w:r>
+        <w:t xml:space="preserve"> Inc"</w:t>
+      </w:r>
+    </w:p>
+    <w:p>
+      <w:pPr>
+        <w:ind w:left="720" w:firstLine="720"/>
+      </w:pPr>
+      <w:r>
+        <w:t>},</w:t>
+      </w:r>
+    </w:p>
+    <w:p>
+      <w:pPr>
+        <w:ind w:firstLine="720"/>
+      </w:pPr>
+      <w:r>
+        <w:t>]}</w:t>
+      </w:r>
+    </w:p>
+    <w:p>
+      <w:r>
+        <w:tab/>
+      </w:r>
       <w:bookmarkStart w:id="0" w:name="_GoBack"/>
       <w:bookmarkEnd w:id="0"/>
-      <w:r>
-        <w:t>PL</w:t>
-      </w:r>
-      <w:proofErr w:type="spellEnd"/>
-      <w:r>
-        <w:t>"</w:t>
-      </w:r>
-      <w:r>
-        <w:t>,</w:t>
-      </w:r>
-    </w:p>
-    <w:p>
-      <w:r>
-        <w:tab/>
-      </w:r>
-      <w:r>
-        <w:tab/>
-      </w:r>
-      <w:r>
-        <w:t>"</w:t>
-      </w:r>
-      <w:r>
-        <w:t>price</w:t>
-      </w:r>
-      <w:r>
-        <w:t>"</w:t>
-      </w:r>
-      <w:r>
-        <w:t>:</w:t>
-      </w:r>
-      <w:r>
-        <w:t>"</w:t>
-      </w:r>
-      <w:r>
-        <w:t>267.84</w:t>
-      </w:r>
-      <w:r>
-        <w:t>"</w:t>
-      </w:r>
-      <w:r>
-        <w:t>,</w:t>
-      </w:r>
-    </w:p>
-    <w:p>
-      <w:r>
-        <w:tab/>
-      </w:r>
-      <w:r>
-        <w:tab/>
-      </w:r>
-      <w:r>
-        <w:t>"</w:t>
-      </w:r>
-      <w:r>
-        <w:t>day_change</w:t>
-      </w:r>
-      <w:r>
-        <w:t>"</w:t>
-      </w:r>
-      <w:r>
-        <w:t>:</w:t>
-      </w:r>
-      <w:r>
-        <w:t>"</w:t>
-      </w:r>
-      <w:r>
-        <w:t>3.55</w:t>
-      </w:r>
-      <w:r>
-        <w:t>"</w:t>
-      </w:r>
-      <w:r>
-        <w:t>,</w:t>
-      </w:r>
-    </w:p>
-    <w:p>
-      <w:r>
-        <w:tab/>
-      </w:r>
-      <w:r>
-        <w:tab/>
-      </w:r>
-      <w:r>
-        <w:t>"</w:t>
-      </w:r>
-      <w:proofErr w:type="spellStart"/>
-      <w:r>
-        <w:t>change_pct</w:t>
-      </w:r>
-      <w:proofErr w:type="spellEnd"/>
-      <w:r>
-        <w:t>"</w:t>
-      </w:r>
-      <w:r>
-        <w:t>:</w:t>
-      </w:r>
-      <w:r>
-        <w:t xml:space="preserve"> </w:t>
-      </w:r>
-      <w:r>
-        <w:t>"</w:t>
-      </w:r>
-      <w:r>
-        <w:t>1.34</w:t>
-      </w:r>
-      <w:r>
-        <w:t>"</w:t>
-      </w:r>
     </w:p>
     <w:p>
       <w:pPr>
         <w:ind w:firstLine="720"/>
       </w:pPr>
-      <w:r>
-        <w:t>}</w:t>
-      </w:r>
     </w:p>
     <w:p>
       <w:r>
@@ -5642,7 +6148,7 @@
 </file>
 
 <file path=customXml/itemProps1.xml><?xml version="1.0" encoding="utf-8"?>
-<ds:datastoreItem xmlns:ds="http://schemas.openxmlformats.org/officeDocument/2006/customXml" ds:itemID="{F97B43A3-5AA7-4596-9894-B59DE2A48960}">
+<ds:datastoreItem xmlns:ds="http://schemas.openxmlformats.org/officeDocument/2006/customXml" ds:itemID="{265E9174-9A79-4674-B927-50FF5E473A69}">
   <ds:schemaRefs>
     <ds:schemaRef ds:uri="http://schemas.openxmlformats.org/officeDocument/2006/bibliography"/>
   </ds:schemaRefs>

</xml_diff>

<commit_message>
modify url of the post method of /stock/v1/current
</commit_message>
<xml_diff>
--- a/Stock API.docx
+++ b/Stock API.docx
@@ -726,6 +726,15 @@
         <w:lastRenderedPageBreak/>
         <w:t>Current Price</w:t>
       </w:r>
+      <w:r>
+        <w:t xml:space="preserve"> </w:t>
+      </w:r>
+      <w:r>
+        <w:rPr>
+          <w:rFonts w:hint="eastAsia"/>
+        </w:rPr>
+        <w:t>List</w:t>
+      </w:r>
     </w:p>
     <w:p>
       <w:pPr>
@@ -747,10 +756,7 @@
         <w:t xml:space="preserve"> </w:t>
       </w:r>
       <w:r>
-        <w:t>get the current price and the change of a stock</w:t>
-      </w:r>
-      <w:r>
-        <w:t xml:space="preserve"> list</w:t>
+        <w:t>get the current price and the change of a stock list</w:t>
       </w:r>
     </w:p>
     <w:p>
@@ -772,6 +778,11 @@
       <w:r>
         <w:t xml:space="preserve"> /stock/v1/current</w:t>
       </w:r>
+      <w:r>
+        <w:t>-list</w:t>
+      </w:r>
+      <w:bookmarkStart w:id="0" w:name="_GoBack"/>
+      <w:bookmarkEnd w:id="0"/>
     </w:p>
     <w:p>
       <w:pPr>
@@ -912,49 +923,29 @@
     <w:p>
       <w:r>
         <w:tab/>
+        <w:t>{"data</w:t>
+      </w:r>
+      <w:proofErr w:type="gramStart"/>
+      <w:r>
+        <w:t>":[</w:t>
+      </w:r>
+      <w:proofErr w:type="gramEnd"/>
+    </w:p>
+    <w:p>
+      <w:pPr>
+        <w:ind w:left="720" w:firstLine="720"/>
+      </w:pPr>
+      <w:r>
         <w:t>{</w:t>
       </w:r>
-      <w:r>
-        <w:t>"</w:t>
-      </w:r>
-      <w:r>
-        <w:t>data</w:t>
-      </w:r>
-      <w:proofErr w:type="gramStart"/>
-      <w:r>
-        <w:t>"</w:t>
-      </w:r>
-      <w:r>
-        <w:t>:[</w:t>
-      </w:r>
-      <w:proofErr w:type="gramEnd"/>
     </w:p>
     <w:p>
       <w:pPr>
         <w:ind w:left="720" w:firstLine="720"/>
       </w:pPr>
       <w:r>
-        <w:t>{</w:t>
-      </w:r>
-    </w:p>
-    <w:p>
-      <w:pPr>
-        <w:ind w:left="720" w:firstLine="720"/>
-      </w:pPr>
-      <w:r>
         <w:tab/>
-      </w:r>
-      <w:r>
-        <w:t>"</w:t>
-      </w:r>
-      <w:r>
-        <w:t>key</w:t>
-      </w:r>
-      <w:r>
-        <w:t>"</w:t>
-      </w:r>
-      <w:r>
-        <w:t>: 0,</w:t>
+        <w:t>"key": 0,</w:t>
       </w:r>
     </w:p>
     <w:p>
@@ -1020,10 +1011,7 @@
         <w:t xml:space="preserve"> </w:t>
       </w:r>
       <w:r>
-        <w:t>"1.34"</w:t>
-      </w:r>
-      <w:r>
-        <w:t>,</w:t>
+        <w:t>"1.34",</w:t>
       </w:r>
     </w:p>
     <w:p>
@@ -1035,113 +1023,72 @@
       </w:r>
       <w:r>
         <w:tab/>
-      </w:r>
+        <w:t>"name": "Apple Inc"</w:t>
+      </w:r>
+    </w:p>
+    <w:p>
+      <w:pPr>
+        <w:ind w:left="720" w:firstLine="720"/>
+      </w:pPr>
+      <w:r>
+        <w:t>},</w:t>
+      </w:r>
+    </w:p>
+    <w:p>
+      <w:pPr>
+        <w:ind w:left="720" w:firstLine="720"/>
+      </w:pPr>
+      <w:r>
+        <w:t>{</w:t>
+      </w:r>
+    </w:p>
+    <w:p>
+      <w:pPr>
+        <w:ind w:left="720" w:firstLine="720"/>
+      </w:pPr>
+      <w:r>
+        <w:tab/>
+        <w:t>"key": 1,</w:t>
+      </w:r>
+    </w:p>
+    <w:p>
+      <w:pPr>
+        <w:ind w:left="1440" w:firstLine="720"/>
+      </w:pPr>
       <w:r>
         <w:t>"</w:t>
       </w:r>
-      <w:r>
-        <w:t>name</w:t>
-      </w:r>
-      <w:r>
-        <w:t>"</w:t>
-      </w:r>
-      <w:r>
-        <w:t xml:space="preserve">: </w:t>
-      </w:r>
-      <w:r>
-        <w:t>"</w:t>
-      </w:r>
-      <w:r>
-        <w:t>Apple Inc</w:t>
-      </w:r>
-      <w:r>
-        <w:t>"</w:t>
-      </w:r>
-    </w:p>
-    <w:p>
-      <w:pPr>
-        <w:ind w:left="720" w:firstLine="720"/>
-      </w:pPr>
-      <w:r>
-        <w:t>},</w:t>
-      </w:r>
-    </w:p>
-    <w:p>
-      <w:pPr>
-        <w:ind w:left="720" w:firstLine="720"/>
-      </w:pPr>
-      <w:r>
-        <w:t>{</w:t>
-      </w:r>
-    </w:p>
-    <w:p>
-      <w:pPr>
-        <w:ind w:left="720" w:firstLine="720"/>
+      <w:proofErr w:type="spellStart"/>
+      <w:r>
+        <w:t>symbol":"SNAP</w:t>
+      </w:r>
+      <w:proofErr w:type="spellEnd"/>
+      <w:r>
+        <w:t>",</w:t>
+      </w:r>
+    </w:p>
+    <w:p>
+      <w:pPr>
+        <w:ind w:left="720"/>
       </w:pPr>
       <w:r>
         <w:tab/>
-        <w:t xml:space="preserve">"key": </w:t>
-      </w:r>
-      <w:r>
-        <w:t>1</w:t>
-      </w:r>
-      <w:r>
-        <w:t>,</w:t>
-      </w:r>
-    </w:p>
-    <w:p>
-      <w:pPr>
-        <w:ind w:left="1440" w:firstLine="720"/>
-      </w:pPr>
-      <w:r>
-        <w:t>"</w:t>
-      </w:r>
-      <w:proofErr w:type="spellStart"/>
-      <w:r>
-        <w:t>symbol":"</w:t>
-      </w:r>
-      <w:r>
-        <w:t>SNAP</w:t>
-      </w:r>
-      <w:proofErr w:type="spellEnd"/>
-      <w:r>
-        <w:t>",</w:t>
-      </w:r>
-    </w:p>
-    <w:p>
-      <w:pPr>
-        <w:ind w:left="720"/>
-      </w:pPr>
+      </w:r>
       <w:r>
         <w:tab/>
-      </w:r>
+        <w:t>"price":"15.00",</w:t>
+      </w:r>
+    </w:p>
+    <w:p>
+      <w:pPr>
+        <w:ind w:left="720"/>
+      </w:pPr>
       <w:r>
         <w:tab/>
-        <w:t>"price":"</w:t>
-      </w:r>
-      <w:r>
-        <w:t>15.00</w:t>
-      </w:r>
-      <w:r>
-        <w:t>",</w:t>
-      </w:r>
-    </w:p>
-    <w:p>
-      <w:pPr>
-        <w:ind w:left="720"/>
-      </w:pPr>
+      </w:r>
       <w:r>
         <w:tab/>
-      </w:r>
-      <w:r>
-        <w:tab/>
-        <w:t>"day_change":"</w:t>
-      </w:r>
-      <w:r>
-        <w:t>0.08</w:t>
-      </w:r>
-      <w:r>
-        <w:t>",</w:t>
+        <w:t>"day_change":"0.08",</w:t>
       </w:r>
     </w:p>
     <w:p>
@@ -1167,13 +1114,7 @@
         <w:t xml:space="preserve"> </w:t>
       </w:r>
       <w:r>
-        <w:t>"</w:t>
-      </w:r>
-      <w:r>
-        <w:t>0.54</w:t>
-      </w:r>
-      <w:r>
-        <w:t>",</w:t>
+        <w:t>"0.54",</w:t>
       </w:r>
     </w:p>
     <w:p>
@@ -1185,13 +1126,7 @@
       </w:r>
       <w:r>
         <w:tab/>
-        <w:t>"name": "</w:t>
-      </w:r>
-      <w:r>
-        <w:t>Snap</w:t>
-      </w:r>
-      <w:r>
-        <w:t xml:space="preserve"> Inc"</w:t>
+        <w:t>"name": "Snap Inc"</w:t>
       </w:r>
     </w:p>
     <w:p>
@@ -1214,8 +1149,6 @@
       <w:r>
         <w:tab/>
       </w:r>
-      <w:bookmarkStart w:id="0" w:name="_GoBack"/>
-      <w:bookmarkEnd w:id="0"/>
     </w:p>
     <w:p>
       <w:pPr>
@@ -6148,7 +6081,7 @@
 </file>
 
 <file path=customXml/itemProps1.xml><?xml version="1.0" encoding="utf-8"?>
-<ds:datastoreItem xmlns:ds="http://schemas.openxmlformats.org/officeDocument/2006/customXml" ds:itemID="{265E9174-9A79-4674-B927-50FF5E473A69}">
+<ds:datastoreItem xmlns:ds="http://schemas.openxmlformats.org/officeDocument/2006/customXml" ds:itemID="{C725B55B-8FB2-4AE0-9533-61039E688098}">
   <ds:schemaRefs>
     <ds:schemaRef ds:uri="http://schemas.openxmlformats.org/officeDocument/2006/bibliography"/>
   </ds:schemaRefs>

</xml_diff>